<commit_message>
Convert comment from fa to en
</commit_message>
<xml_diff>
--- a/Document.docx
+++ b/Document.docx
@@ -25493,7 +25493,7 @@
           <w:numId w:val="29"/>
         </w:numPr>
         <w:tabs>
-          <w:tab w:val="clear" w:pos="360"/>
+          <w:tab w:val="clear" w:pos="720"/>
         </w:tabs>
         <w:rPr>
           <w:rFonts w:ascii="IRANYekanWeb" w:hAnsi="IRANYekanWeb" w:cs="IRANYekanWeb"/>
@@ -26042,6 +26042,14 @@
       </w:r>
       <w:r>
         <w:rPr>
+          <w:rFonts w:ascii="IRANYekanWeb" w:hAnsi="IRANYekanWeb" w:cs="IRANYekanWeb" w:hint="cs"/>
+          <w:rtl/>
+          <w:lang w:bidi="fa-IR"/>
+        </w:rPr>
+        <w:t xml:space="preserve"> </w:t>
+      </w:r>
+      <w:r>
+        <w:rPr>
           <w:rFonts w:ascii="IRANYekanWeb" w:hAnsi="IRANYekanWeb" w:cs="IRANYekanWeb"/>
           <w:rtl/>
         </w:rPr>
@@ -26053,6 +26061,14 @@
           <w:lang w:bidi="fa-IR"/>
         </w:rPr>
         <w:t xml:space="preserve">`1.0` </w:t>
+      </w:r>
+      <w:r>
+        <w:rPr>
+          <w:rFonts w:ascii="IRANYekanWeb" w:hAnsi="IRANYekanWeb" w:cs="IRANYekanWeb" w:hint="cs"/>
+          <w:rtl/>
+          <w:lang w:bidi="fa-IR"/>
+        </w:rPr>
+        <w:t xml:space="preserve"> </w:t>
       </w:r>
       <w:r>
         <w:rPr>
@@ -26323,104 +26339,152 @@
           <w:lang w:bidi="fa-IR"/>
         </w:rPr>
       </w:pPr>
+      <w:r>
+        <w:rPr>
+          <w:rFonts w:ascii="IRANYekanWeb" w:hAnsi="IRANYekanWeb" w:cs="IRANYekanWeb"/>
+          <w:rtl/>
+        </w:rPr>
+        <w:t>این توزیع می‌تواند نشان‌دهنده‌ی عدم توازن</w:t>
+      </w:r>
+      <w:r>
+        <w:rPr>
+          <w:rFonts w:ascii="IRANYekanWeb" w:hAnsi="IRANYekanWeb" w:cs="IRANYekanWeb"/>
+          <w:lang w:bidi="fa-IR"/>
+        </w:rPr>
+        <w:t xml:space="preserve"> (class imbalance) </w:t>
+      </w:r>
+      <w:r>
+        <w:rPr>
+          <w:rFonts w:ascii="IRANYekanWeb" w:hAnsi="IRANYekanWeb" w:cs="IRANYekanWeb"/>
+          <w:rtl/>
+        </w:rPr>
+        <w:t xml:space="preserve">در داده‌ها باشد، که در مراحل بعدی تحلیل یا مدلسازی می‌تواند تاثیرگذار باشد. به عنوان مثال، اگر قصد داشته باشیم یک مدل یادگیری ماشین بسازیم، باید به این عدم توازن توجه داشته باشیم و شاید نیاز به روش‌های خاصی مانند </w:t>
+      </w:r>
+      <w:r>
+        <w:rPr>
+          <w:rFonts w:ascii="IRANYekanWeb" w:hAnsi="IRANYekanWeb" w:cs="IRANYekanWeb"/>
+          <w:b/>
+          <w:bCs/>
+          <w:lang w:bidi="fa-IR"/>
+        </w:rPr>
+        <w:t>oversampling</w:t>
+      </w:r>
+      <w:r>
+        <w:rPr>
+          <w:rFonts w:ascii="IRANYekanWeb" w:hAnsi="IRANYekanWeb" w:cs="IRANYekanWeb" w:hint="cs"/>
+          <w:rtl/>
+          <w:lang w:bidi="fa-IR"/>
+        </w:rPr>
+        <w:t xml:space="preserve"> </w:t>
+      </w:r>
+      <w:r>
+        <w:rPr>
+          <w:rFonts w:ascii="IRANYekanWeb" w:hAnsi="IRANYekanWeb" w:cs="IRANYekanWeb"/>
+          <w:rtl/>
+        </w:rPr>
+        <w:t xml:space="preserve">یا </w:t>
+      </w:r>
+      <w:r>
+        <w:rPr>
+          <w:rFonts w:ascii="IRANYekanWeb" w:hAnsi="IRANYekanWeb" w:cs="IRANYekanWeb"/>
+          <w:b/>
+          <w:bCs/>
+          <w:lang w:bidi="fa-IR"/>
+        </w:rPr>
+        <w:t>undersampling</w:t>
+      </w:r>
+      <w:r>
+        <w:rPr>
+          <w:rFonts w:ascii="IRANYekanWeb" w:hAnsi="IRANYekanWeb" w:cs="IRANYekanWeb"/>
+          <w:lang w:bidi="fa-IR"/>
+        </w:rPr>
+        <w:t xml:space="preserve"> </w:t>
+      </w:r>
+      <w:r>
+        <w:rPr>
+          <w:rFonts w:ascii="IRANYekanWeb" w:hAnsi="IRANYekanWeb" w:cs="IRANYekanWeb" w:hint="cs"/>
+          <w:rtl/>
+          <w:lang w:bidi="fa-IR"/>
+        </w:rPr>
+        <w:t xml:space="preserve"> </w:t>
+      </w:r>
+      <w:r>
+        <w:rPr>
+          <w:rFonts w:ascii="IRANYekanWeb" w:hAnsi="IRANYekanWeb" w:cs="IRANYekanWeb"/>
+          <w:rtl/>
+        </w:rPr>
+        <w:t>برای مدیریت این مسئله داشته باشیم</w:t>
+      </w:r>
+      <w:r>
+        <w:rPr>
+          <w:rFonts w:ascii="IRANYekanWeb" w:hAnsi="IRANYekanWeb" w:cs="IRANYekanWeb"/>
+          <w:lang w:bidi="fa-IR"/>
+        </w:rPr>
+        <w:t>.</w:t>
+      </w:r>
     </w:p>
     <w:p>
       <w:pPr>
+        <w:ind w:left="360"/>
         <w:jc w:val="both"/>
         <w:rPr>
           <w:rFonts w:ascii="IRANYekanWeb" w:hAnsi="IRANYekanWeb" w:cs="IRANYekanWeb"/>
           <w:lang w:bidi="fa-IR"/>
         </w:rPr>
       </w:pPr>
-      <w:r>
-        <w:rPr>
-          <w:rFonts w:ascii="IRANYekanWeb" w:hAnsi="IRANYekanWeb" w:cs="IRANYekanWeb"/>
-          <w:rtl/>
-        </w:rPr>
-        <w:t>این توزیع می‌تواند نشان‌دهنده‌ی عدم توازن</w:t>
-      </w:r>
-      <w:r>
-        <w:rPr>
-          <w:rFonts w:ascii="IRANYekanWeb" w:hAnsi="IRANYekanWeb" w:cs="IRANYekanWeb"/>
-          <w:lang w:bidi="fa-IR"/>
-        </w:rPr>
-        <w:t xml:space="preserve"> (class imbalance) </w:t>
-      </w:r>
-      <w:r>
-        <w:rPr>
-          <w:rFonts w:ascii="IRANYekanWeb" w:hAnsi="IRANYekanWeb" w:cs="IRANYekanWeb"/>
-          <w:rtl/>
-        </w:rPr>
-        <w:t xml:space="preserve">در داده‌ها باشد، که در مراحل بعدی تحلیل یا مدلسازی می‌تواند تاثیرگذار باشد. به عنوان مثال، اگر قصد داشته باشیم یک مدل یادگیری ماشین بسازیم، باید به این عدم توازن توجه داشته باشیم و شاید نیاز به روش‌های خاصی مانند </w:t>
-      </w:r>
+    </w:p>
+    <w:p>
+      <w:pPr>
+        <w:rPr>
+          <w:rFonts w:ascii="IRANYekanWeb" w:hAnsi="IRANYekanWeb" w:cs="IRANYekanWeb"/>
+          <w:lang w:bidi="fa-IR"/>
+        </w:rPr>
+      </w:pPr>
+      <w:r>
+        <w:rPr>
+          <w:rFonts w:ascii="IRANYekanWeb" w:hAnsi="IRANYekanWeb" w:cs="IRANYekanWeb"/>
+          <w:lang w:bidi="fa-IR"/>
+        </w:rPr>
+        <w:br w:type="page"/>
+      </w:r>
+    </w:p>
+    <w:p>
+      <w:pPr>
+        <w:ind w:left="360"/>
+        <w:jc w:val="both"/>
+        <w:rPr>
+          <w:rFonts w:ascii="IRANYekanWeb" w:hAnsi="IRANYekanWeb" w:cs="IRANYekanWeb"/>
+          <w:lang w:bidi="fa-IR"/>
+        </w:rPr>
+      </w:pPr>
       <w:r>
         <w:rPr>
           <w:rFonts w:ascii="IRANYekanWeb" w:hAnsi="IRANYekanWeb" w:cs="IRANYekanWeb"/>
           <w:b/>
           <w:bCs/>
-          <w:lang w:bidi="fa-IR"/>
-        </w:rPr>
-        <w:t>oversampling</w:t>
-      </w:r>
-      <w:r>
-        <w:rPr>
-          <w:rFonts w:ascii="IRANYekanWeb" w:hAnsi="IRANYekanWeb" w:cs="IRANYekanWeb"/>
-          <w:lang w:bidi="fa-IR"/>
-        </w:rPr>
-        <w:t xml:space="preserve"> </w:t>
-      </w:r>
-      <w:r>
-        <w:rPr>
-          <w:rFonts w:ascii="IRANYekanWeb" w:hAnsi="IRANYekanWeb" w:cs="IRANYekanWeb" w:hint="cs"/>
-          <w:rtl/>
-          <w:lang w:bidi="fa-IR"/>
-        </w:rPr>
-        <w:t xml:space="preserve"> </w:t>
-      </w:r>
-      <w:r>
-        <w:rPr>
-          <w:rFonts w:ascii="IRANYekanWeb" w:hAnsi="IRANYekanWeb" w:cs="IRANYekanWeb"/>
-          <w:rtl/>
-        </w:rPr>
-        <w:t xml:space="preserve">یا </w:t>
-      </w:r>
+          <w:rtl/>
+        </w:rPr>
+        <w:lastRenderedPageBreak/>
+        <w:t>مرحله ششم</w:t>
+      </w:r>
+    </w:p>
+    <w:p>
+      <w:pPr>
+        <w:ind w:left="360"/>
+        <w:jc w:val="both"/>
+        <w:rPr>
+          <w:rFonts w:ascii="IRANYekanWeb" w:hAnsi="IRANYekanWeb" w:cs="IRANYekanWeb"/>
+          <w:lang w:bidi="fa-IR"/>
+        </w:rPr>
+      </w:pPr>
       <w:r>
         <w:rPr>
           <w:rFonts w:ascii="IRANYekanWeb" w:hAnsi="IRANYekanWeb" w:cs="IRANYekanWeb"/>
           <w:b/>
           <w:bCs/>
-          <w:lang w:bidi="fa-IR"/>
-        </w:rPr>
-        <w:t>undersampling</w:t>
-      </w:r>
-      <w:r>
-        <w:rPr>
-          <w:rFonts w:ascii="IRANYekanWeb" w:hAnsi="IRANYekanWeb" w:cs="IRANYekanWeb"/>
-          <w:lang w:bidi="fa-IR"/>
-        </w:rPr>
-        <w:t xml:space="preserve"> </w:t>
-      </w:r>
-      <w:r>
-        <w:rPr>
-          <w:rFonts w:ascii="IRANYekanWeb" w:hAnsi="IRANYekanWeb" w:cs="IRANYekanWeb" w:hint="cs"/>
-          <w:rtl/>
-          <w:lang w:bidi="fa-IR"/>
-        </w:rPr>
-        <w:t xml:space="preserve"> </w:t>
-      </w:r>
-      <w:r>
-        <w:rPr>
-          <w:rFonts w:ascii="IRANYekanWeb" w:hAnsi="IRANYekanWeb" w:cs="IRANYekanWeb"/>
-          <w:rtl/>
-        </w:rPr>
-        <w:t>برای مدیریت این مسئله داشته باشیم</w:t>
-      </w:r>
-      <w:r>
-        <w:rPr>
-          <w:rFonts w:ascii="IRANYekanWeb" w:hAnsi="IRANYekanWeb" w:cs="IRANYekanWeb"/>
-          <w:lang w:bidi="fa-IR"/>
-        </w:rPr>
-        <w:t>.</w:t>
+          <w:rtl/>
+        </w:rPr>
+        <w:t>بررسی همبستگی داده‌ها</w:t>
       </w:r>
     </w:p>
     <w:p>
@@ -26432,6 +26496,1363 @@
           <w:lang w:bidi="fa-IR"/>
         </w:rPr>
       </w:pPr>
+    </w:p>
+    <w:p>
+      <w:pPr>
+        <w:pStyle w:val="ListParagraph"/>
+        <w:numPr>
+          <w:ilvl w:val="0"/>
+          <w:numId w:val="30"/>
+        </w:numPr>
+        <w:jc w:val="both"/>
+        <w:rPr>
+          <w:rFonts w:ascii="IRANYekanWeb" w:hAnsi="IRANYekanWeb" w:cs="IRANYekanWeb"/>
+          <w:lang w:bidi="fa-IR"/>
+        </w:rPr>
+      </w:pPr>
+      <w:r>
+        <w:rPr>
+          <w:rFonts w:ascii="IRANYekanWeb" w:hAnsi="IRANYekanWeb" w:cs="IRANYekanWeb"/>
+          <w:b/>
+          <w:bCs/>
+          <w:rtl/>
+        </w:rPr>
+        <w:t>خط 1</w:t>
+      </w:r>
+      <w:r>
+        <w:rPr>
+          <w:rFonts w:ascii="IRANYekanWeb" w:hAnsi="IRANYekanWeb" w:cs="IRANYekanWeb"/>
+          <w:b/>
+          <w:bCs/>
+          <w:lang w:bidi="fa-IR"/>
+        </w:rPr>
+        <w:t>:</w:t>
+      </w:r>
+    </w:p>
+    <w:p>
+      <w:pPr>
+        <w:ind w:left="720"/>
+        <w:jc w:val="both"/>
+        <w:rPr>
+          <w:rFonts w:ascii="IRANYekanWeb" w:hAnsi="IRANYekanWeb" w:cs="IRANYekanWeb"/>
+          <w:lang w:bidi="fa-IR"/>
+        </w:rPr>
+      </w:pPr>
+      <w:r>
+        <w:rPr>
+          <w:rFonts w:ascii="IRANYekanWeb" w:hAnsi="IRANYekanWeb" w:cs="IRANYekanWeb"/>
+          <w:rtl/>
+        </w:rPr>
+        <w:t>ابعاد نمودار را به 10 در 8 اینچ تنظیم می‌کند تا فضای کافی برای نمایش داده‌ها فراهم شود</w:t>
+      </w:r>
+      <w:r>
+        <w:rPr>
+          <w:rFonts w:ascii="IRANYekanWeb" w:hAnsi="IRANYekanWeb" w:cs="IRANYekanWeb"/>
+          <w:lang w:bidi="fa-IR"/>
+        </w:rPr>
+        <w:t>.</w:t>
+      </w:r>
+    </w:p>
+    <w:p>
+      <w:pPr>
+        <w:pStyle w:val="ListParagraph"/>
+        <w:numPr>
+          <w:ilvl w:val="0"/>
+          <w:numId w:val="30"/>
+        </w:numPr>
+        <w:jc w:val="both"/>
+        <w:rPr>
+          <w:rFonts w:ascii="IRANYekanWeb" w:hAnsi="IRANYekanWeb" w:cs="IRANYekanWeb"/>
+          <w:lang w:bidi="fa-IR"/>
+        </w:rPr>
+      </w:pPr>
+      <w:r>
+        <w:rPr>
+          <w:rFonts w:ascii="IRANYekanWeb" w:hAnsi="IRANYekanWeb" w:cs="IRANYekanWeb"/>
+          <w:b/>
+          <w:bCs/>
+          <w:rtl/>
+        </w:rPr>
+        <w:t>خط 4</w:t>
+      </w:r>
+      <w:r>
+        <w:rPr>
+          <w:rFonts w:ascii="IRANYekanWeb" w:hAnsi="IRANYekanWeb" w:cs="IRANYekanWeb"/>
+          <w:b/>
+          <w:bCs/>
+          <w:lang w:bidi="fa-IR"/>
+        </w:rPr>
+        <w:t>:</w:t>
+      </w:r>
+    </w:p>
+    <w:p>
+      <w:pPr>
+        <w:ind w:left="720"/>
+        <w:jc w:val="both"/>
+        <w:rPr>
+          <w:rFonts w:ascii="IRANYekanWeb" w:hAnsi="IRANYekanWeb" w:cs="IRANYekanWeb"/>
+          <w:lang w:bidi="fa-IR"/>
+        </w:rPr>
+      </w:pPr>
+      <w:r>
+        <w:rPr>
+          <w:rFonts w:ascii="IRANYekanWeb" w:hAnsi="IRANYekanWeb" w:cs="IRANYekanWeb"/>
+          <w:rtl/>
+        </w:rPr>
+        <w:t xml:space="preserve">ماتریس همبستگی بین تمام ویژگی‌ها را با استفاده از ضریب همبستگی پیرسون محاسبه می‌کند و در متغیر </w:t>
+      </w:r>
+      <w:r>
+        <w:rPr>
+          <w:rFonts w:ascii="IRANYekanWeb" w:hAnsi="IRANYekanWeb" w:cs="IRANYekanWeb"/>
+          <w:lang w:bidi="fa-IR"/>
+        </w:rPr>
+        <w:t xml:space="preserve">`correlation_matrix` </w:t>
+      </w:r>
+      <w:r>
+        <w:rPr>
+          <w:rFonts w:ascii="IRANYekanWeb" w:hAnsi="IRANYekanWeb" w:cs="IRANYekanWeb"/>
+          <w:rtl/>
+        </w:rPr>
+        <w:t>ذخیره می‌کند</w:t>
+      </w:r>
+      <w:r>
+        <w:rPr>
+          <w:rFonts w:ascii="IRANYekanWeb" w:hAnsi="IRANYekanWeb" w:cs="IRANYekanWeb"/>
+          <w:lang w:bidi="fa-IR"/>
+        </w:rPr>
+        <w:t>.</w:t>
+      </w:r>
+    </w:p>
+    <w:p>
+      <w:pPr>
+        <w:pStyle w:val="ListParagraph"/>
+        <w:numPr>
+          <w:ilvl w:val="0"/>
+          <w:numId w:val="30"/>
+        </w:numPr>
+        <w:jc w:val="both"/>
+        <w:rPr>
+          <w:rFonts w:ascii="IRANYekanWeb" w:hAnsi="IRANYekanWeb" w:cs="IRANYekanWeb"/>
+          <w:lang w:bidi="fa-IR"/>
+        </w:rPr>
+      </w:pPr>
+      <w:r>
+        <w:rPr>
+          <w:rFonts w:ascii="IRANYekanWeb" w:hAnsi="IRANYekanWeb" w:cs="IRANYekanWeb"/>
+          <w:b/>
+          <w:bCs/>
+          <w:rtl/>
+        </w:rPr>
+        <w:t>خط 5</w:t>
+      </w:r>
+      <w:r>
+        <w:rPr>
+          <w:rFonts w:ascii="IRANYekanWeb" w:hAnsi="IRANYekanWeb" w:cs="IRANYekanWeb"/>
+          <w:b/>
+          <w:bCs/>
+          <w:lang w:bidi="fa-IR"/>
+        </w:rPr>
+        <w:t>:</w:t>
+      </w:r>
+    </w:p>
+    <w:p>
+      <w:pPr>
+        <w:ind w:left="720"/>
+        <w:jc w:val="both"/>
+        <w:rPr>
+          <w:rFonts w:ascii="IRANYekanWeb" w:hAnsi="IRANYekanWeb" w:cs="IRANYekanWeb"/>
+          <w:lang w:bidi="fa-IR"/>
+        </w:rPr>
+      </w:pPr>
+      <w:r>
+        <w:rPr>
+          <w:rFonts w:ascii="IRANYekanWeb" w:hAnsi="IRANYekanWeb" w:cs="IRANYekanWeb"/>
+          <w:rtl/>
+        </w:rPr>
+        <w:t xml:space="preserve">همبستگی ستون </w:t>
+      </w:r>
+      <w:r>
+        <w:rPr>
+          <w:rFonts w:ascii="IRANYekanWeb" w:hAnsi="IRANYekanWeb" w:cs="IRANYekanWeb"/>
+          <w:lang w:bidi="fa-IR"/>
+        </w:rPr>
+        <w:t xml:space="preserve">`Diabetes_012` </w:t>
+      </w:r>
+      <w:r>
+        <w:rPr>
+          <w:rFonts w:ascii="IRANYekanWeb" w:hAnsi="IRANYekanWeb" w:cs="IRANYekanWeb"/>
+          <w:rtl/>
+        </w:rPr>
+        <w:t xml:space="preserve">با سایر ویژگی‌ها را از </w:t>
+      </w:r>
+      <w:r>
+        <w:rPr>
+          <w:rFonts w:ascii="IRANYekanWeb" w:hAnsi="IRANYekanWeb" w:cs="IRANYekanWeb"/>
+          <w:lang w:bidi="fa-IR"/>
+        </w:rPr>
+        <w:t xml:space="preserve">`correlation_matrix` </w:t>
+      </w:r>
+      <w:r>
+        <w:rPr>
+          <w:rFonts w:ascii="IRANYekanWeb" w:hAnsi="IRANYekanWeb" w:cs="IRANYekanWeb"/>
+          <w:rtl/>
+        </w:rPr>
+        <w:t xml:space="preserve">استخراج می‌کند و در متغیر </w:t>
+      </w:r>
+      <w:r>
+        <w:rPr>
+          <w:rFonts w:ascii="IRANYekanWeb" w:hAnsi="IRANYekanWeb" w:cs="IRANYekanWeb"/>
+          <w:lang w:bidi="fa-IR"/>
+        </w:rPr>
+        <w:t xml:space="preserve">`correlation_with_target` </w:t>
+      </w:r>
+      <w:r>
+        <w:rPr>
+          <w:rFonts w:ascii="IRANYekanWeb" w:hAnsi="IRANYekanWeb" w:cs="IRANYekanWeb"/>
+          <w:rtl/>
+        </w:rPr>
+        <w:t>ذخیره می‌کند</w:t>
+      </w:r>
+      <w:r>
+        <w:rPr>
+          <w:rFonts w:ascii="IRANYekanWeb" w:hAnsi="IRANYekanWeb" w:cs="IRANYekanWeb"/>
+          <w:lang w:bidi="fa-IR"/>
+        </w:rPr>
+        <w:t>.</w:t>
+      </w:r>
+    </w:p>
+    <w:p>
+      <w:pPr>
+        <w:pStyle w:val="ListParagraph"/>
+        <w:numPr>
+          <w:ilvl w:val="0"/>
+          <w:numId w:val="30"/>
+        </w:numPr>
+        <w:jc w:val="both"/>
+        <w:rPr>
+          <w:rFonts w:ascii="IRANYekanWeb" w:hAnsi="IRANYekanWeb" w:cs="IRANYekanWeb"/>
+          <w:lang w:bidi="fa-IR"/>
+        </w:rPr>
+      </w:pPr>
+      <w:r>
+        <w:rPr>
+          <w:rFonts w:ascii="IRANYekanWeb" w:hAnsi="IRANYekanWeb" w:cs="IRANYekanWeb"/>
+          <w:b/>
+          <w:bCs/>
+          <w:rtl/>
+        </w:rPr>
+        <w:t>خط 8</w:t>
+      </w:r>
+      <w:r>
+        <w:rPr>
+          <w:rFonts w:ascii="IRANYekanWeb" w:hAnsi="IRANYekanWeb" w:cs="IRANYekanWeb"/>
+          <w:b/>
+          <w:bCs/>
+          <w:lang w:bidi="fa-IR"/>
+        </w:rPr>
+        <w:t>:</w:t>
+      </w:r>
+    </w:p>
+    <w:p>
+      <w:pPr>
+        <w:ind w:left="720"/>
+        <w:jc w:val="both"/>
+        <w:rPr>
+          <w:rFonts w:ascii="IRANYekanWeb" w:hAnsi="IRANYekanWeb" w:cs="IRANYekanWeb"/>
+          <w:lang w:bidi="fa-IR"/>
+        </w:rPr>
+      </w:pPr>
+      <w:r>
+        <w:rPr>
+          <w:rFonts w:ascii="IRANYekanWeb" w:hAnsi="IRANYekanWeb" w:cs="IRANYekanWeb"/>
+          <w:rtl/>
+        </w:rPr>
+        <w:t xml:space="preserve">ستون </w:t>
+      </w:r>
+      <w:r>
+        <w:rPr>
+          <w:rFonts w:ascii="IRANYekanWeb" w:hAnsi="IRANYekanWeb" w:cs="IRANYekanWeb"/>
+          <w:lang w:bidi="fa-IR"/>
+        </w:rPr>
+        <w:t xml:space="preserve">`Diabetes_012` </w:t>
+      </w:r>
+      <w:r>
+        <w:rPr>
+          <w:rFonts w:ascii="IRANYekanWeb" w:hAnsi="IRANYekanWeb" w:cs="IRANYekanWeb"/>
+          <w:rtl/>
+        </w:rPr>
+        <w:t xml:space="preserve">را از داده‌های </w:t>
+      </w:r>
+      <w:r>
+        <w:rPr>
+          <w:rFonts w:ascii="IRANYekanWeb" w:hAnsi="IRANYekanWeb" w:cs="IRANYekanWeb"/>
+          <w:lang w:bidi="fa-IR"/>
+        </w:rPr>
+        <w:t xml:space="preserve">`correlation_with_target` </w:t>
+      </w:r>
+      <w:r>
+        <w:rPr>
+          <w:rFonts w:ascii="IRANYekanWeb" w:hAnsi="IRANYekanWeb" w:cs="IRANYekanWeb"/>
+          <w:rtl/>
+        </w:rPr>
+        <w:t xml:space="preserve">حذف می‌کند تا فقط همبستگی سایر ویژگی‌ها با </w:t>
+      </w:r>
+      <w:r>
+        <w:rPr>
+          <w:rFonts w:ascii="IRANYekanWeb" w:hAnsi="IRANYekanWeb" w:cs="IRANYekanWeb"/>
+          <w:lang w:bidi="fa-IR"/>
+        </w:rPr>
+        <w:t xml:space="preserve">`Diabetes_012` </w:t>
+      </w:r>
+      <w:r>
+        <w:rPr>
+          <w:rFonts w:ascii="IRANYekanWeb" w:hAnsi="IRANYekanWeb" w:cs="IRANYekanWeb"/>
+          <w:rtl/>
+        </w:rPr>
+        <w:t>نمایش داده شود</w:t>
+      </w:r>
+      <w:r>
+        <w:rPr>
+          <w:rFonts w:ascii="IRANYekanWeb" w:hAnsi="IRANYekanWeb" w:cs="IRANYekanWeb"/>
+          <w:lang w:bidi="fa-IR"/>
+        </w:rPr>
+        <w:t>.</w:t>
+      </w:r>
+    </w:p>
+    <w:p>
+      <w:pPr>
+        <w:pStyle w:val="ListParagraph"/>
+        <w:numPr>
+          <w:ilvl w:val="0"/>
+          <w:numId w:val="30"/>
+        </w:numPr>
+        <w:jc w:val="both"/>
+        <w:rPr>
+          <w:rFonts w:ascii="IRANYekanWeb" w:hAnsi="IRANYekanWeb" w:cs="IRANYekanWeb"/>
+          <w:lang w:bidi="fa-IR"/>
+        </w:rPr>
+      </w:pPr>
+      <w:r>
+        <w:rPr>
+          <w:rFonts w:ascii="IRANYekanWeb" w:hAnsi="IRANYekanWeb" w:cs="IRANYekanWeb"/>
+          <w:b/>
+          <w:bCs/>
+          <w:rtl/>
+        </w:rPr>
+        <w:t>خط 11</w:t>
+      </w:r>
+      <w:r>
+        <w:rPr>
+          <w:rFonts w:ascii="IRANYekanWeb" w:hAnsi="IRANYekanWeb" w:cs="IRANYekanWeb"/>
+          <w:b/>
+          <w:bCs/>
+          <w:lang w:bidi="fa-IR"/>
+        </w:rPr>
+        <w:t>:</w:t>
+      </w:r>
+    </w:p>
+    <w:p>
+      <w:pPr>
+        <w:ind w:left="720"/>
+        <w:jc w:val="both"/>
+        <w:rPr>
+          <w:rFonts w:ascii="IRANYekanWeb" w:hAnsi="IRANYekanWeb" w:cs="IRANYekanWeb"/>
+          <w:lang w:bidi="fa-IR"/>
+        </w:rPr>
+      </w:pPr>
+      <w:r>
+        <w:rPr>
+          <w:rFonts w:ascii="IRANYekanWeb" w:hAnsi="IRANYekanWeb" w:cs="IRANYekanWeb"/>
+          <w:rtl/>
+        </w:rPr>
+        <w:t>یک نمودار میله‌ای</w:t>
+      </w:r>
+      <w:r>
+        <w:rPr>
+          <w:rFonts w:ascii="IRANYekanWeb" w:hAnsi="IRANYekanWeb" w:cs="IRANYekanWeb"/>
+          <w:lang w:bidi="fa-IR"/>
+        </w:rPr>
+        <w:t xml:space="preserve"> (bar plot) </w:t>
+      </w:r>
+      <w:r>
+        <w:rPr>
+          <w:rFonts w:ascii="IRANYekanWeb" w:hAnsi="IRANYekanWeb" w:cs="IRANYekanWeb"/>
+          <w:rtl/>
+        </w:rPr>
+        <w:t>برای نمایش همبستگی‌های باقی‌مانده رسم می‌کند. محور افقی نشان‌دهنده نام ویژگی‌ها و محور عمودی مقدار همبستگی است</w:t>
+      </w:r>
+      <w:r>
+        <w:rPr>
+          <w:rFonts w:ascii="IRANYekanWeb" w:hAnsi="IRANYekanWeb" w:cs="IRANYekanWeb"/>
+          <w:lang w:bidi="fa-IR"/>
+        </w:rPr>
+        <w:t>.</w:t>
+      </w:r>
+    </w:p>
+    <w:p>
+      <w:pPr>
+        <w:pStyle w:val="ListParagraph"/>
+        <w:numPr>
+          <w:ilvl w:val="0"/>
+          <w:numId w:val="30"/>
+        </w:numPr>
+        <w:jc w:val="both"/>
+        <w:rPr>
+          <w:rFonts w:ascii="IRANYekanWeb" w:hAnsi="IRANYekanWeb" w:cs="IRANYekanWeb"/>
+          <w:lang w:bidi="fa-IR"/>
+        </w:rPr>
+      </w:pPr>
+      <w:r>
+        <w:rPr>
+          <w:rFonts w:ascii="IRANYekanWeb" w:hAnsi="IRANYekanWeb" w:cs="IRANYekanWeb"/>
+          <w:b/>
+          <w:bCs/>
+          <w:rtl/>
+        </w:rPr>
+        <w:t>خط 12</w:t>
+      </w:r>
+      <w:r>
+        <w:rPr>
+          <w:rFonts w:ascii="IRANYekanWeb" w:hAnsi="IRANYekanWeb" w:cs="IRANYekanWeb"/>
+          <w:b/>
+          <w:bCs/>
+          <w:lang w:bidi="fa-IR"/>
+        </w:rPr>
+        <w:t>:</w:t>
+      </w:r>
+    </w:p>
+    <w:p>
+      <w:pPr>
+        <w:ind w:left="720"/>
+        <w:jc w:val="both"/>
+        <w:rPr>
+          <w:rFonts w:ascii="IRANYekanWeb" w:hAnsi="IRANYekanWeb" w:cs="IRANYekanWeb"/>
+          <w:lang w:bidi="fa-IR"/>
+        </w:rPr>
+      </w:pPr>
+      <w:r>
+        <w:rPr>
+          <w:rFonts w:ascii="IRANYekanWeb" w:hAnsi="IRANYekanWeb" w:cs="IRANYekanWeb"/>
+          <w:rtl/>
+        </w:rPr>
+        <w:t>برچسب‌های محور افقی (نام ویژگی‌ها) را با چرخاندن آن‌ها به 90 درجه تنظیم می‌کند تا بهتر قابل مشاهده باشند</w:t>
+      </w:r>
+      <w:r>
+        <w:rPr>
+          <w:rFonts w:ascii="IRANYekanWeb" w:hAnsi="IRANYekanWeb" w:cs="IRANYekanWeb"/>
+          <w:lang w:bidi="fa-IR"/>
+        </w:rPr>
+        <w:t>.</w:t>
+      </w:r>
+    </w:p>
+    <w:p>
+      <w:pPr>
+        <w:pStyle w:val="ListParagraph"/>
+        <w:numPr>
+          <w:ilvl w:val="0"/>
+          <w:numId w:val="30"/>
+        </w:numPr>
+        <w:jc w:val="both"/>
+        <w:rPr>
+          <w:rFonts w:ascii="IRANYekanWeb" w:hAnsi="IRANYekanWeb" w:cs="IRANYekanWeb"/>
+          <w:lang w:bidi="fa-IR"/>
+        </w:rPr>
+      </w:pPr>
+      <w:r>
+        <w:rPr>
+          <w:rFonts w:ascii="IRANYekanWeb" w:hAnsi="IRANYekanWeb" w:cs="IRANYekanWeb"/>
+          <w:b/>
+          <w:bCs/>
+          <w:rtl/>
+        </w:rPr>
+        <w:t>خط 13</w:t>
+      </w:r>
+      <w:r>
+        <w:rPr>
+          <w:rFonts w:ascii="IRANYekanWeb" w:hAnsi="IRANYekanWeb" w:cs="IRANYekanWeb"/>
+          <w:b/>
+          <w:bCs/>
+          <w:lang w:bidi="fa-IR"/>
+        </w:rPr>
+        <w:t>:</w:t>
+      </w:r>
+    </w:p>
+    <w:p>
+      <w:pPr>
+        <w:ind w:left="720"/>
+        <w:jc w:val="both"/>
+        <w:rPr>
+          <w:rFonts w:ascii="IRANYekanWeb" w:hAnsi="IRANYekanWeb" w:cs="IRANYekanWeb"/>
+          <w:lang w:bidi="fa-IR"/>
+        </w:rPr>
+      </w:pPr>
+      <w:r>
+        <w:rPr>
+          <w:rFonts w:ascii="IRANYekanWeb" w:hAnsi="IRANYekanWeb" w:cs="IRANYekanWeb"/>
+          <w:rtl/>
+        </w:rPr>
+        <w:t>عنوان نمودار میله‌ای را به</w:t>
+      </w:r>
+      <w:r>
+        <w:rPr>
+          <w:rFonts w:ascii="IRANYekanWeb" w:hAnsi="IRANYekanWeb" w:cs="IRANYekanWeb"/>
+          <w:lang w:bidi="fa-IR"/>
+        </w:rPr>
+        <w:t xml:space="preserve"> "Correlation with Diabetes_012 (Excluding Diabetes_012 itself)" </w:t>
+      </w:r>
+      <w:r>
+        <w:rPr>
+          <w:rFonts w:ascii="IRANYekanWeb" w:hAnsi="IRANYekanWeb" w:cs="IRANYekanWeb"/>
+          <w:rtl/>
+        </w:rPr>
+        <w:t xml:space="preserve">تغییر می‌دهد تا مشخص کند که این نمودار همبستگی سایر ویژگی‌ها با </w:t>
+      </w:r>
+      <w:r>
+        <w:rPr>
+          <w:rFonts w:ascii="IRANYekanWeb" w:hAnsi="IRANYekanWeb" w:cs="IRANYekanWeb"/>
+          <w:lang w:bidi="fa-IR"/>
+        </w:rPr>
+        <w:t xml:space="preserve">`Diabetes_012` </w:t>
+      </w:r>
+      <w:r>
+        <w:rPr>
+          <w:rFonts w:ascii="IRANYekanWeb" w:hAnsi="IRANYekanWeb" w:cs="IRANYekanWeb"/>
+          <w:rtl/>
+        </w:rPr>
+        <w:t xml:space="preserve">را بدون خود </w:t>
+      </w:r>
+      <w:r>
+        <w:rPr>
+          <w:rFonts w:ascii="IRANYekanWeb" w:hAnsi="IRANYekanWeb" w:cs="IRANYekanWeb"/>
+          <w:lang w:bidi="fa-IR"/>
+        </w:rPr>
+        <w:t xml:space="preserve">`Diabetes_012` </w:t>
+      </w:r>
+      <w:r>
+        <w:rPr>
+          <w:rFonts w:ascii="IRANYekanWeb" w:hAnsi="IRANYekanWeb" w:cs="IRANYekanWeb"/>
+          <w:rtl/>
+        </w:rPr>
+        <w:t>نمایش می‌دهد</w:t>
+      </w:r>
+      <w:r>
+        <w:rPr>
+          <w:rFonts w:ascii="IRANYekanWeb" w:hAnsi="IRANYekanWeb" w:cs="IRANYekanWeb"/>
+          <w:lang w:bidi="fa-IR"/>
+        </w:rPr>
+        <w:t>.</w:t>
+      </w:r>
+    </w:p>
+    <w:p>
+      <w:pPr>
+        <w:pStyle w:val="ListParagraph"/>
+        <w:numPr>
+          <w:ilvl w:val="0"/>
+          <w:numId w:val="30"/>
+        </w:numPr>
+        <w:jc w:val="both"/>
+        <w:rPr>
+          <w:rFonts w:ascii="IRANYekanWeb" w:hAnsi="IRANYekanWeb" w:cs="IRANYekanWeb"/>
+          <w:lang w:bidi="fa-IR"/>
+        </w:rPr>
+      </w:pPr>
+      <w:r>
+        <w:rPr>
+          <w:rFonts w:ascii="IRANYekanWeb" w:hAnsi="IRANYekanWeb" w:cs="IRANYekanWeb"/>
+          <w:b/>
+          <w:bCs/>
+          <w:rtl/>
+        </w:rPr>
+        <w:t>خط 14</w:t>
+      </w:r>
+      <w:r>
+        <w:rPr>
+          <w:rFonts w:ascii="IRANYekanWeb" w:hAnsi="IRANYekanWeb" w:cs="IRANYekanWeb"/>
+          <w:b/>
+          <w:bCs/>
+          <w:lang w:bidi="fa-IR"/>
+        </w:rPr>
+        <w:t>:</w:t>
+      </w:r>
+    </w:p>
+    <w:p>
+      <w:pPr>
+        <w:ind w:left="720"/>
+        <w:jc w:val="both"/>
+        <w:rPr>
+          <w:rFonts w:ascii="IRANYekanWeb" w:hAnsi="IRANYekanWeb" w:cs="IRANYekanWeb"/>
+          <w:lang w:bidi="fa-IR"/>
+        </w:rPr>
+      </w:pPr>
+      <w:r>
+        <w:rPr>
+          <w:rFonts w:ascii="IRANYekanWeb" w:hAnsi="IRANYekanWeb" w:cs="IRANYekanWeb"/>
+          <w:rtl/>
+        </w:rPr>
+        <w:t>نمودار میله‌ای را به نمایش می‌گذارد تا کاربر بتواند آن را مشاهده کند</w:t>
+      </w:r>
+      <w:r>
+        <w:rPr>
+          <w:rFonts w:ascii="IRANYekanWeb" w:hAnsi="IRANYekanWeb" w:cs="IRANYekanWeb"/>
+          <w:lang w:bidi="fa-IR"/>
+        </w:rPr>
+        <w:t>.</w:t>
+      </w:r>
+    </w:p>
+    <w:p>
+      <w:pPr>
+        <w:pStyle w:val="ListParagraph"/>
+        <w:numPr>
+          <w:ilvl w:val="0"/>
+          <w:numId w:val="30"/>
+        </w:numPr>
+        <w:jc w:val="both"/>
+        <w:rPr>
+          <w:rFonts w:ascii="IRANYekanWeb" w:hAnsi="IRANYekanWeb" w:cs="IRANYekanWeb"/>
+          <w:lang w:bidi="fa-IR"/>
+        </w:rPr>
+      </w:pPr>
+      <w:r>
+        <w:rPr>
+          <w:rFonts w:ascii="IRANYekanWeb" w:hAnsi="IRANYekanWeb" w:cs="IRANYekanWeb"/>
+          <w:b/>
+          <w:bCs/>
+          <w:rtl/>
+        </w:rPr>
+        <w:lastRenderedPageBreak/>
+        <w:t>خط 16</w:t>
+      </w:r>
+      <w:r>
+        <w:rPr>
+          <w:rFonts w:ascii="IRANYekanWeb" w:hAnsi="IRANYekanWeb" w:cs="IRANYekanWeb"/>
+          <w:b/>
+          <w:bCs/>
+          <w:lang w:bidi="fa-IR"/>
+        </w:rPr>
+        <w:t>:</w:t>
+      </w:r>
+    </w:p>
+    <w:p>
+      <w:pPr>
+        <w:ind w:left="720"/>
+        <w:jc w:val="both"/>
+        <w:rPr>
+          <w:rFonts w:ascii="IRANYekanWeb" w:hAnsi="IRANYekanWeb" w:cs="IRANYekanWeb"/>
+          <w:lang w:bidi="fa-IR"/>
+        </w:rPr>
+      </w:pPr>
+      <w:r>
+        <w:rPr>
+          <w:rFonts w:ascii="IRANYekanWeb" w:hAnsi="IRANYekanWeb" w:cs="IRANYekanWeb"/>
+          <w:rtl/>
+        </w:rPr>
+        <w:t>ابعاد دومین نمودار را به 20 در 20 اینچ تنظیم می‌کند تا فضای کافی برای نمایش نقشه گرمایی</w:t>
+      </w:r>
+      <w:r>
+        <w:rPr>
+          <w:rFonts w:ascii="IRANYekanWeb" w:hAnsi="IRANYekanWeb" w:cs="IRANYekanWeb"/>
+          <w:lang w:bidi="fa-IR"/>
+        </w:rPr>
+        <w:t xml:space="preserve"> (heatmap)</w:t>
+      </w:r>
+      <w:r>
+        <w:rPr>
+          <w:rFonts w:ascii="IRANYekanWeb" w:hAnsi="IRANYekanWeb" w:cs="IRANYekanWeb" w:hint="cs"/>
+          <w:rtl/>
+          <w:lang w:bidi="fa-IR"/>
+        </w:rPr>
+        <w:t xml:space="preserve"> </w:t>
+      </w:r>
+      <w:r>
+        <w:rPr>
+          <w:rFonts w:ascii="IRANYekanWeb" w:hAnsi="IRANYekanWeb" w:cs="IRANYekanWeb"/>
+          <w:rtl/>
+        </w:rPr>
+        <w:t>بزرگ فراهم شود</w:t>
+      </w:r>
+      <w:r>
+        <w:rPr>
+          <w:rFonts w:ascii="IRANYekanWeb" w:hAnsi="IRANYekanWeb" w:cs="IRANYekanWeb"/>
+          <w:lang w:bidi="fa-IR"/>
+        </w:rPr>
+        <w:t>.</w:t>
+      </w:r>
+    </w:p>
+    <w:p>
+      <w:pPr>
+        <w:pStyle w:val="ListParagraph"/>
+        <w:numPr>
+          <w:ilvl w:val="0"/>
+          <w:numId w:val="30"/>
+        </w:numPr>
+        <w:jc w:val="both"/>
+        <w:rPr>
+          <w:rFonts w:ascii="IRANYekanWeb" w:hAnsi="IRANYekanWeb" w:cs="IRANYekanWeb"/>
+          <w:lang w:bidi="fa-IR"/>
+        </w:rPr>
+      </w:pPr>
+      <w:r>
+        <w:rPr>
+          <w:rFonts w:ascii="IRANYekanWeb" w:hAnsi="IRANYekanWeb" w:cs="IRANYekanWeb"/>
+          <w:b/>
+          <w:bCs/>
+          <w:rtl/>
+        </w:rPr>
+        <w:t>خط 17</w:t>
+      </w:r>
+      <w:r>
+        <w:rPr>
+          <w:rFonts w:ascii="IRANYekanWeb" w:hAnsi="IRANYekanWeb" w:cs="IRANYekanWeb"/>
+          <w:b/>
+          <w:bCs/>
+          <w:lang w:bidi="fa-IR"/>
+        </w:rPr>
+        <w:t>:</w:t>
+      </w:r>
+    </w:p>
+    <w:p>
+      <w:pPr>
+        <w:ind w:left="720"/>
+        <w:jc w:val="both"/>
+        <w:rPr>
+          <w:rFonts w:ascii="IRANYekanWeb" w:hAnsi="IRANYekanWeb" w:cs="IRANYekanWeb"/>
+          <w:lang w:bidi="fa-IR"/>
+        </w:rPr>
+      </w:pPr>
+      <w:r>
+        <w:rPr>
+          <w:rFonts w:ascii="IRANYekanWeb" w:hAnsi="IRANYekanWeb" w:cs="IRANYekanWeb"/>
+          <w:rtl/>
+        </w:rPr>
+        <w:t>نقشه گرمایی</w:t>
+      </w:r>
+      <w:r>
+        <w:rPr>
+          <w:rFonts w:ascii="IRANYekanWeb" w:hAnsi="IRANYekanWeb" w:cs="IRANYekanWeb"/>
+          <w:lang w:bidi="fa-IR"/>
+        </w:rPr>
+        <w:t xml:space="preserve"> (heatmap) </w:t>
+      </w:r>
+      <w:r>
+        <w:rPr>
+          <w:rFonts w:ascii="IRANYekanWeb" w:hAnsi="IRANYekanWeb" w:cs="IRANYekanWeb"/>
+          <w:rtl/>
+        </w:rPr>
+        <w:t xml:space="preserve">همبستگی بین تمامی ویژگی‌ها را با استفاده از </w:t>
+      </w:r>
+      <w:r>
+        <w:rPr>
+          <w:rFonts w:ascii="IRANYekanWeb" w:hAnsi="IRANYekanWeb" w:cs="IRANYekanWeb"/>
+          <w:lang w:bidi="fa-IR"/>
+        </w:rPr>
+        <w:t>`sns.heatmap`</w:t>
+      </w:r>
+      <w:r>
+        <w:rPr>
+          <w:rFonts w:ascii="IRANYekanWeb" w:hAnsi="IRANYekanWeb" w:cs="IRANYekanWeb" w:hint="cs"/>
+          <w:rtl/>
+          <w:lang w:bidi="fa-IR"/>
+        </w:rPr>
+        <w:t xml:space="preserve"> </w:t>
+      </w:r>
+      <w:r>
+        <w:rPr>
+          <w:rFonts w:ascii="IRANYekanWeb" w:hAnsi="IRANYekanWeb" w:cs="IRANYekanWeb"/>
+          <w:rtl/>
+        </w:rPr>
+        <w:t>رسم می‌کند. این نقشه گرمایی شامل ویژگی‌های زیر است</w:t>
+      </w:r>
+      <w:r>
+        <w:rPr>
+          <w:rFonts w:ascii="IRANYekanWeb" w:hAnsi="IRANYekanWeb" w:cs="IRANYekanWeb"/>
+          <w:lang w:bidi="fa-IR"/>
+        </w:rPr>
+        <w:t>:</w:t>
+      </w:r>
+    </w:p>
+    <w:tbl>
+      <w:tblPr>
+        <w:tblStyle w:val="TableGrid"/>
+        <w:bidiVisual/>
+        <w:tblW w:w="0" w:type="auto"/>
+        <w:tblInd w:w="720" w:type="dxa"/>
+        <w:tblLook w:val="04A0" w:firstRow="1" w:lastRow="0" w:firstColumn="1" w:lastColumn="0" w:noHBand="0" w:noVBand="1"/>
+      </w:tblPr>
+      <w:tblGrid>
+        <w:gridCol w:w="2515"/>
+        <w:gridCol w:w="5781"/>
+      </w:tblGrid>
+      <w:tr>
+        <w:tc>
+          <w:tcPr>
+            <w:tcW w:w="2123" w:type="dxa"/>
+            <w:vAlign w:val="center"/>
+          </w:tcPr>
+          <w:p>
+            <w:pPr>
+              <w:bidi/>
+              <w:jc w:val="center"/>
+              <w:rPr>
+                <w:rFonts w:ascii="Consolas" w:hAnsi="Consolas" w:cs="IRANYekanWeb"/>
+                <w:rtl/>
+              </w:rPr>
+            </w:pPr>
+            <w:r>
+              <w:rPr>
+                <w:rFonts w:ascii="Consolas" w:hAnsi="Consolas" w:cs="IRANYekanWeb"/>
+              </w:rPr>
+              <w:t>annot=True</w:t>
+            </w:r>
+          </w:p>
+        </w:tc>
+        <w:tc>
+          <w:tcPr>
+            <w:tcW w:w="6173" w:type="dxa"/>
+            <w:vAlign w:val="center"/>
+          </w:tcPr>
+          <w:p>
+            <w:pPr>
+              <w:bidi/>
+              <w:jc w:val="both"/>
+              <w:rPr>
+                <w:rFonts w:ascii="IRANYekanWeb" w:hAnsi="IRANYekanWeb" w:cs="IRANYekanWeb"/>
+                <w:rtl/>
+              </w:rPr>
+            </w:pPr>
+            <w:r>
+              <w:rPr>
+                <w:rFonts w:ascii="IRANYekanWeb" w:hAnsi="IRANYekanWeb" w:cs="IRANYekanWeb"/>
+                <w:rtl/>
+              </w:rPr>
+              <w:t>مقادیر همبستگی در هر سلول نقشه گرمایی نمایش داده می‌شود</w:t>
+            </w:r>
+            <w:r>
+              <w:rPr>
+                <w:rFonts w:ascii="IRANYekanWeb" w:hAnsi="IRANYekanWeb" w:cs="IRANYekanWeb"/>
+              </w:rPr>
+              <w:t>.</w:t>
+            </w:r>
+          </w:p>
+        </w:tc>
+      </w:tr>
+      <w:tr>
+        <w:tc>
+          <w:tcPr>
+            <w:tcW w:w="2123" w:type="dxa"/>
+            <w:vAlign w:val="center"/>
+          </w:tcPr>
+          <w:p>
+            <w:pPr>
+              <w:bidi/>
+              <w:jc w:val="center"/>
+              <w:rPr>
+                <w:rFonts w:ascii="Consolas" w:hAnsi="Consolas" w:cs="IRANYekanWeb"/>
+                <w:rtl/>
+              </w:rPr>
+            </w:pPr>
+            <w:r>
+              <w:rPr>
+                <w:rFonts w:ascii="Consolas" w:hAnsi="Consolas" w:cs="IRANYekanWeb"/>
+              </w:rPr>
+              <w:t>cmap="coolwarm</w:t>
+            </w:r>
+          </w:p>
+        </w:tc>
+        <w:tc>
+          <w:tcPr>
+            <w:tcW w:w="6173" w:type="dxa"/>
+            <w:vAlign w:val="center"/>
+          </w:tcPr>
+          <w:p>
+            <w:pPr>
+              <w:bidi/>
+              <w:jc w:val="both"/>
+              <w:rPr>
+                <w:rFonts w:ascii="IRANYekanWeb" w:hAnsi="IRANYekanWeb" w:cs="IRANYekanWeb"/>
+                <w:rtl/>
+              </w:rPr>
+            </w:pPr>
+            <w:r>
+              <w:rPr>
+                <w:rFonts w:ascii="IRANYekanWeb" w:hAnsi="IRANYekanWeb" w:cs="IRANYekanWeb"/>
+                <w:rtl/>
+              </w:rPr>
+              <w:t>نقشه رنگی برای نقشه گرمایی که طیف رنگی از سرد به گرم را نمایش می‌دهد</w:t>
+            </w:r>
+            <w:r>
+              <w:rPr>
+                <w:rFonts w:ascii="IRANYekanWeb" w:hAnsi="IRANYekanWeb" w:cs="IRANYekanWeb"/>
+              </w:rPr>
+              <w:t>.</w:t>
+            </w:r>
+          </w:p>
+        </w:tc>
+      </w:tr>
+      <w:tr>
+        <w:tc>
+          <w:tcPr>
+            <w:tcW w:w="2123" w:type="dxa"/>
+            <w:vAlign w:val="center"/>
+          </w:tcPr>
+          <w:p>
+            <w:pPr>
+              <w:bidi/>
+              <w:jc w:val="center"/>
+              <w:rPr>
+                <w:rFonts w:ascii="Consolas" w:hAnsi="Consolas" w:cs="IRANYekanWeb"/>
+                <w:rtl/>
+              </w:rPr>
+            </w:pPr>
+            <w:r>
+              <w:rPr>
+                <w:rFonts w:ascii="Consolas" w:hAnsi="Consolas" w:cs="IRANYekanWeb"/>
+              </w:rPr>
+              <w:t>fmt=".2f</w:t>
+            </w:r>
+          </w:p>
+        </w:tc>
+        <w:tc>
+          <w:tcPr>
+            <w:tcW w:w="6173" w:type="dxa"/>
+            <w:vAlign w:val="center"/>
+          </w:tcPr>
+          <w:p>
+            <w:pPr>
+              <w:bidi/>
+              <w:jc w:val="both"/>
+              <w:rPr>
+                <w:rFonts w:ascii="IRANYekanWeb" w:hAnsi="IRANYekanWeb" w:cs="IRANYekanWeb"/>
+                <w:rtl/>
+              </w:rPr>
+            </w:pPr>
+            <w:r>
+              <w:rPr>
+                <w:rFonts w:ascii="IRANYekanWeb" w:hAnsi="IRANYekanWeb" w:cs="IRANYekanWeb"/>
+                <w:rtl/>
+              </w:rPr>
+              <w:t>مقادیر همبستگی با دو رقم اعشار نمایش داده می‌شود</w:t>
+            </w:r>
+            <w:r>
+              <w:rPr>
+                <w:rFonts w:ascii="IRANYekanWeb" w:hAnsi="IRANYekanWeb" w:cs="IRANYekanWeb"/>
+              </w:rPr>
+              <w:t>.</w:t>
+            </w:r>
+          </w:p>
+        </w:tc>
+      </w:tr>
+      <w:tr>
+        <w:tc>
+          <w:tcPr>
+            <w:tcW w:w="2123" w:type="dxa"/>
+            <w:vAlign w:val="center"/>
+          </w:tcPr>
+          <w:p>
+            <w:pPr>
+              <w:bidi/>
+              <w:jc w:val="center"/>
+              <w:rPr>
+                <w:rFonts w:ascii="Consolas" w:hAnsi="Consolas" w:cs="IRANYekanWeb"/>
+                <w:rtl/>
+              </w:rPr>
+            </w:pPr>
+            <w:r>
+              <w:rPr>
+                <w:rFonts w:ascii="Consolas" w:hAnsi="Consolas" w:cs="IRANYekanWeb"/>
+              </w:rPr>
+              <w:t>linewidths=0.5</w:t>
+            </w:r>
+          </w:p>
+        </w:tc>
+        <w:tc>
+          <w:tcPr>
+            <w:tcW w:w="6173" w:type="dxa"/>
+            <w:vAlign w:val="center"/>
+          </w:tcPr>
+          <w:p>
+            <w:pPr>
+              <w:bidi/>
+              <w:jc w:val="both"/>
+              <w:rPr>
+                <w:rFonts w:ascii="IRANYekanWeb" w:hAnsi="IRANYekanWeb" w:cs="IRANYekanWeb"/>
+                <w:rtl/>
+              </w:rPr>
+            </w:pPr>
+            <w:r>
+              <w:rPr>
+                <w:rFonts w:ascii="IRANYekanWeb" w:hAnsi="IRANYekanWeb" w:cs="IRANYekanWeb"/>
+                <w:rtl/>
+              </w:rPr>
+              <w:t>عرض خطوط شبکه در نقشه گرمایی برای وضوح بیشتر تنظیم شده است</w:t>
+            </w:r>
+            <w:r>
+              <w:rPr>
+                <w:rFonts w:ascii="IRANYekanWeb" w:hAnsi="IRANYekanWeb" w:cs="IRANYekanWeb"/>
+              </w:rPr>
+              <w:t>.</w:t>
+            </w:r>
+          </w:p>
+        </w:tc>
+      </w:tr>
+      <w:tr>
+        <w:tc>
+          <w:tcPr>
+            <w:tcW w:w="2123" w:type="dxa"/>
+            <w:vAlign w:val="center"/>
+          </w:tcPr>
+          <w:p>
+            <w:pPr>
+              <w:bidi/>
+              <w:jc w:val="center"/>
+              <w:rPr>
+                <w:rFonts w:ascii="Consolas" w:hAnsi="Consolas" w:cs="IRANYekanWeb"/>
+                <w:rtl/>
+              </w:rPr>
+            </w:pPr>
+            <w:r>
+              <w:rPr>
+                <w:rFonts w:ascii="Consolas" w:hAnsi="Consolas" w:cs="IRANYekanWeb"/>
+              </w:rPr>
+              <w:t>square=True</w:t>
+            </w:r>
+          </w:p>
+        </w:tc>
+        <w:tc>
+          <w:tcPr>
+            <w:tcW w:w="6173" w:type="dxa"/>
+            <w:vAlign w:val="center"/>
+          </w:tcPr>
+          <w:p>
+            <w:pPr>
+              <w:bidi/>
+              <w:jc w:val="both"/>
+              <w:rPr>
+                <w:rFonts w:ascii="IRANYekanWeb" w:hAnsi="IRANYekanWeb" w:cs="IRANYekanWeb"/>
+                <w:rtl/>
+              </w:rPr>
+            </w:pPr>
+            <w:r>
+              <w:rPr>
+                <w:rFonts w:ascii="IRANYekanWeb" w:hAnsi="IRANYekanWeb" w:cs="IRANYekanWeb"/>
+                <w:rtl/>
+              </w:rPr>
+              <w:t>سلول‌های نقشه گرمایی به‌صورت مربع نمایش داده می‌شوند</w:t>
+            </w:r>
+            <w:r>
+              <w:rPr>
+                <w:rFonts w:ascii="IRANYekanWeb" w:hAnsi="IRANYekanWeb" w:cs="IRANYekanWeb"/>
+              </w:rPr>
+              <w:t>.</w:t>
+            </w:r>
+          </w:p>
+        </w:tc>
+      </w:tr>
+      <w:tr>
+        <w:tc>
+          <w:tcPr>
+            <w:tcW w:w="2123" w:type="dxa"/>
+            <w:vAlign w:val="center"/>
+          </w:tcPr>
+          <w:p>
+            <w:pPr>
+              <w:bidi/>
+              <w:jc w:val="center"/>
+              <w:rPr>
+                <w:rFonts w:ascii="Consolas" w:hAnsi="Consolas" w:cs="IRANYekanWeb"/>
+                <w:rtl/>
+              </w:rPr>
+            </w:pPr>
+            <w:r>
+              <w:rPr>
+                <w:rFonts w:ascii="Consolas" w:hAnsi="Consolas" w:cs="IRANYekanWeb"/>
+              </w:rPr>
+              <w:t>cbar_kws={"shrink": 0.5}</w:t>
+            </w:r>
+          </w:p>
+        </w:tc>
+        <w:tc>
+          <w:tcPr>
+            <w:tcW w:w="6173" w:type="dxa"/>
+            <w:vAlign w:val="center"/>
+          </w:tcPr>
+          <w:p>
+            <w:pPr>
+              <w:bidi/>
+              <w:jc w:val="both"/>
+              <w:rPr>
+                <w:rFonts w:ascii="IRANYekanWeb" w:hAnsi="IRANYekanWeb" w:cs="IRANYekanWeb"/>
+                <w:rtl/>
+              </w:rPr>
+            </w:pPr>
+            <w:r>
+              <w:rPr>
+                <w:rFonts w:ascii="IRANYekanWeb" w:hAnsi="IRANYekanWeb" w:cs="IRANYekanWeb"/>
+                <w:rtl/>
+              </w:rPr>
+              <w:t>نوار رنگی</w:t>
+            </w:r>
+            <w:r>
+              <w:rPr>
+                <w:rFonts w:ascii="IRANYekanWeb" w:hAnsi="IRANYekanWeb" w:cs="IRANYekanWeb"/>
+              </w:rPr>
+              <w:t xml:space="preserve"> (color bar) </w:t>
+            </w:r>
+            <w:r>
+              <w:rPr>
+                <w:rFonts w:ascii="IRANYekanWeb" w:hAnsi="IRANYekanWeb" w:cs="IRANYekanWeb"/>
+                <w:rtl/>
+              </w:rPr>
+              <w:t>کوچکتر نمایش داده می‌شود تا نقشه گرمایی جمع‌وجورتر باشد</w:t>
+            </w:r>
+            <w:r>
+              <w:rPr>
+                <w:rFonts w:ascii="IRANYekanWeb" w:hAnsi="IRANYekanWeb" w:cs="IRANYekanWeb"/>
+              </w:rPr>
+              <w:t>.</w:t>
+            </w:r>
+          </w:p>
+        </w:tc>
+      </w:tr>
+    </w:tbl>
+    <w:p>
+      <w:pPr>
+        <w:ind w:left="360"/>
+        <w:jc w:val="both"/>
+        <w:rPr>
+          <w:rFonts w:ascii="IRANYekanWeb" w:hAnsi="IRANYekanWeb" w:cs="IRANYekanWeb"/>
+          <w:lang w:bidi="fa-IR"/>
+        </w:rPr>
+      </w:pPr>
+    </w:p>
+    <w:p>
+      <w:pPr>
+        <w:pStyle w:val="ListParagraph"/>
+        <w:numPr>
+          <w:ilvl w:val="0"/>
+          <w:numId w:val="30"/>
+        </w:numPr>
+        <w:jc w:val="both"/>
+        <w:rPr>
+          <w:rFonts w:ascii="IRANYekanWeb" w:hAnsi="IRANYekanWeb" w:cs="IRANYekanWeb"/>
+          <w:lang w:bidi="fa-IR"/>
+        </w:rPr>
+      </w:pPr>
+      <w:r>
+        <w:rPr>
+          <w:rFonts w:ascii="IRANYekanWeb" w:hAnsi="IRANYekanWeb" w:cs="IRANYekanWeb"/>
+          <w:b/>
+          <w:bCs/>
+          <w:rtl/>
+        </w:rPr>
+        <w:t>خط 18</w:t>
+      </w:r>
+      <w:r>
+        <w:rPr>
+          <w:rFonts w:ascii="IRANYekanWeb" w:hAnsi="IRANYekanWeb" w:cs="IRANYekanWeb"/>
+          <w:b/>
+          <w:bCs/>
+          <w:lang w:bidi="fa-IR"/>
+        </w:rPr>
+        <w:t>:</w:t>
+      </w:r>
+    </w:p>
+    <w:p>
+      <w:pPr>
+        <w:ind w:left="720"/>
+        <w:jc w:val="both"/>
+        <w:rPr>
+          <w:rFonts w:ascii="IRANYekanWeb" w:hAnsi="IRANYekanWeb" w:cs="IRANYekanWeb"/>
+          <w:lang w:bidi="fa-IR"/>
+        </w:rPr>
+      </w:pPr>
+      <w:r>
+        <w:rPr>
+          <w:rFonts w:ascii="IRANYekanWeb" w:hAnsi="IRANYekanWeb" w:cs="IRANYekanWeb"/>
+          <w:rtl/>
+        </w:rPr>
+        <w:t>عنوان نقشه گرمایی را به</w:t>
+      </w:r>
+      <w:r>
+        <w:rPr>
+          <w:rFonts w:ascii="IRANYekanWeb" w:hAnsi="IRANYekanWeb" w:cs="IRANYekanWeb"/>
+          <w:lang w:bidi="fa-IR"/>
+        </w:rPr>
+        <w:t xml:space="preserve"> "Correlation Heatmap" </w:t>
+      </w:r>
+      <w:r>
+        <w:rPr>
+          <w:rFonts w:ascii="IRANYekanWeb" w:hAnsi="IRANYekanWeb" w:cs="IRANYekanWeb"/>
+          <w:rtl/>
+        </w:rPr>
+        <w:t>تغییر می‌دهد تا نشان دهد که نقشه همبستگی بین تمام ویژگی‌ها را نمایش می‌دهد</w:t>
+      </w:r>
+      <w:r>
+        <w:rPr>
+          <w:rFonts w:ascii="IRANYekanWeb" w:hAnsi="IRANYekanWeb" w:cs="IRANYekanWeb"/>
+          <w:lang w:bidi="fa-IR"/>
+        </w:rPr>
+        <w:t>.</w:t>
+      </w:r>
+    </w:p>
+    <w:p>
+      <w:pPr>
+        <w:pStyle w:val="ListParagraph"/>
+        <w:numPr>
+          <w:ilvl w:val="0"/>
+          <w:numId w:val="30"/>
+        </w:numPr>
+        <w:jc w:val="both"/>
+        <w:rPr>
+          <w:rFonts w:ascii="IRANYekanWeb" w:hAnsi="IRANYekanWeb" w:cs="IRANYekanWeb"/>
+          <w:lang w:bidi="fa-IR"/>
+        </w:rPr>
+      </w:pPr>
+      <w:r>
+        <w:rPr>
+          <w:rFonts w:ascii="IRANYekanWeb" w:hAnsi="IRANYekanWeb" w:cs="IRANYekanWeb"/>
+          <w:b/>
+          <w:bCs/>
+          <w:rtl/>
+        </w:rPr>
+        <w:t>خط 19</w:t>
+      </w:r>
+      <w:r>
+        <w:rPr>
+          <w:rFonts w:ascii="IRANYekanWeb" w:hAnsi="IRANYekanWeb" w:cs="IRANYekanWeb"/>
+          <w:b/>
+          <w:bCs/>
+          <w:lang w:bidi="fa-IR"/>
+        </w:rPr>
+        <w:t>:</w:t>
+      </w:r>
+    </w:p>
+    <w:p>
+      <w:pPr>
+        <w:ind w:left="720"/>
+        <w:jc w:val="both"/>
+        <w:rPr>
+          <w:rFonts w:ascii="IRANYekanWeb" w:hAnsi="IRANYekanWeb" w:cs="IRANYekanWeb"/>
+          <w:lang w:bidi="fa-IR"/>
+        </w:rPr>
+      </w:pPr>
+      <w:r>
+        <w:rPr>
+          <w:rFonts w:ascii="IRANYekanWeb" w:hAnsi="IRANYekanWeb" w:cs="IRANYekanWeb"/>
+          <w:rtl/>
+        </w:rPr>
+        <w:t>نقشه گرمایی را به نمایش می‌گذارد تا کاربر بتواند آن را مشاهده کند</w:t>
+      </w:r>
+      <w:r>
+        <w:rPr>
+          <w:rFonts w:ascii="IRANYekanWeb" w:hAnsi="IRANYekanWeb" w:cs="IRANYekanWeb"/>
+          <w:lang w:bidi="fa-IR"/>
+        </w:rPr>
+        <w:t>.</w:t>
+      </w:r>
+    </w:p>
+    <w:p>
+      <w:pPr>
+        <w:ind w:left="360"/>
+        <w:jc w:val="both"/>
+        <w:rPr>
+          <w:rFonts w:ascii="IRANYekanWeb" w:hAnsi="IRANYekanWeb" w:cs="IRANYekanWeb"/>
+          <w:lang w:bidi="fa-IR"/>
+        </w:rPr>
+      </w:pPr>
+    </w:p>
+    <w:p>
+      <w:pPr>
+        <w:ind w:left="360"/>
+        <w:jc w:val="both"/>
+        <w:rPr>
+          <w:rFonts w:ascii="IRANYekanWeb" w:hAnsi="IRANYekanWeb" w:cs="IRANYekanWeb"/>
+          <w:b/>
+          <w:bCs/>
+          <w:lang w:bidi="fa-IR"/>
+        </w:rPr>
+      </w:pPr>
+      <w:r>
+        <w:rPr>
+          <w:rFonts w:ascii="IRANYekanWeb" w:hAnsi="IRANYekanWeb" w:cs="IRANYekanWeb"/>
+          <w:b/>
+          <w:bCs/>
+          <w:rtl/>
+        </w:rPr>
+        <w:t>خلاصه عملکرد</w:t>
+      </w:r>
+      <w:r>
+        <w:rPr>
+          <w:rFonts w:ascii="IRANYekanWeb" w:hAnsi="IRANYekanWeb" w:cs="IRANYekanWeb"/>
+          <w:b/>
+          <w:bCs/>
+          <w:lang w:bidi="fa-IR"/>
+        </w:rPr>
+        <w:t>:</w:t>
+      </w:r>
+    </w:p>
+    <w:p>
+      <w:pPr>
+        <w:ind w:left="360"/>
+        <w:jc w:val="both"/>
+        <w:rPr>
+          <w:rFonts w:ascii="IRANYekanWeb" w:hAnsi="IRANYekanWeb" w:cs="IRANYekanWeb"/>
+          <w:lang w:bidi="fa-IR"/>
+        </w:rPr>
+      </w:pPr>
+      <w:r>
+        <w:rPr>
+          <w:rFonts w:ascii="IRANYekanWeb" w:hAnsi="IRANYekanWeb" w:cs="IRANYekanWeb"/>
+          <w:rtl/>
+        </w:rPr>
+        <w:t xml:space="preserve">کد ابتدا یک نمودار میله‌ای برای نمایش همبستگی هر ویژگی با ستون </w:t>
+      </w:r>
+      <w:r>
+        <w:rPr>
+          <w:rFonts w:ascii="IRANYekanWeb" w:hAnsi="IRANYekanWeb" w:cs="IRANYekanWeb"/>
+        </w:rPr>
+        <w:t xml:space="preserve"> </w:t>
+      </w:r>
+      <w:r>
+        <w:rPr>
+          <w:rFonts w:ascii="IRANYekanWeb" w:hAnsi="IRANYekanWeb" w:cs="IRANYekanWeb"/>
+          <w:lang w:bidi="fa-IR"/>
+        </w:rPr>
+        <w:t>`Diabetes_012`</w:t>
+      </w:r>
+      <w:r>
+        <w:rPr>
+          <w:rFonts w:ascii="IRANYekanWeb" w:hAnsi="IRANYekanWeb" w:cs="IRANYekanWeb"/>
+          <w:rtl/>
+        </w:rPr>
+        <w:t xml:space="preserve">ایجاد می‌کند، بدون نمایش ستون </w:t>
+      </w:r>
+      <w:r>
+        <w:rPr>
+          <w:rFonts w:ascii="IRANYekanWeb" w:hAnsi="IRANYekanWeb" w:cs="IRANYekanWeb"/>
+        </w:rPr>
+        <w:t xml:space="preserve"> </w:t>
+      </w:r>
+      <w:r>
+        <w:rPr>
+          <w:rFonts w:ascii="IRANYekanWeb" w:hAnsi="IRANYekanWeb" w:cs="IRANYekanWeb"/>
+          <w:lang w:bidi="fa-IR"/>
+        </w:rPr>
+        <w:t>`Diabetes_012`</w:t>
+      </w:r>
+      <w:r>
+        <w:rPr>
+          <w:rFonts w:ascii="IRANYekanWeb" w:hAnsi="IRANYekanWeb" w:cs="IRANYekanWeb"/>
+          <w:rtl/>
+        </w:rPr>
+        <w:t>در نمودار. سپس، نقشه گرمایی از همبستگی بین تمام ویژگی‌ها را رسم می‌کند. این مراحل به ما کمک می‌کند تا همبستگی ویژگی‌های مختلف را به‌طور بصری و واضح مشاهده کنیم و تحلیل بهتری از داده‌ها ارائه دهیم</w:t>
+      </w:r>
+      <w:r>
+        <w:rPr>
+          <w:rFonts w:ascii="IRANYekanWeb" w:hAnsi="IRANYekanWeb" w:cs="IRANYekanWeb"/>
+          <w:lang w:bidi="fa-IR"/>
+        </w:rPr>
+        <w:t>.</w:t>
+      </w:r>
     </w:p>
     <w:p>
       <w:pPr>
@@ -27342,532 +28763,7 @@
     </w:lvl>
   </w:abstractNum>
   <w:abstractNum w:abstractNumId="6" w15:restartNumberingAfterBreak="0">
-    <w:nsid w:val="1B802D3F"/>
-    <w:multiLevelType w:val="multilevel"/>
-    <w:tmpl w:val="0409001F"/>
-    <w:lvl w:ilvl="0">
-      <w:start w:val="1"/>
-      <w:numFmt w:val="decimal"/>
-      <w:lvlText w:val="%1."/>
-      <w:lvlJc w:val="left"/>
-      <w:pPr>
-        <w:ind w:left="360" w:hanging="360"/>
-      </w:pPr>
-    </w:lvl>
-    <w:lvl w:ilvl="1">
-      <w:start w:val="1"/>
-      <w:numFmt w:val="decimal"/>
-      <w:lvlText w:val="%1.%2."/>
-      <w:lvlJc w:val="left"/>
-      <w:pPr>
-        <w:ind w:left="792" w:hanging="432"/>
-      </w:pPr>
-    </w:lvl>
-    <w:lvl w:ilvl="2">
-      <w:start w:val="1"/>
-      <w:numFmt w:val="decimal"/>
-      <w:lvlText w:val="%1.%2.%3."/>
-      <w:lvlJc w:val="left"/>
-      <w:pPr>
-        <w:ind w:left="1224" w:hanging="504"/>
-      </w:pPr>
-    </w:lvl>
-    <w:lvl w:ilvl="3">
-      <w:start w:val="1"/>
-      <w:numFmt w:val="decimal"/>
-      <w:lvlText w:val="%1.%2.%3.%4."/>
-      <w:lvlJc w:val="left"/>
-      <w:pPr>
-        <w:ind w:left="1728" w:hanging="648"/>
-      </w:pPr>
-    </w:lvl>
-    <w:lvl w:ilvl="4">
-      <w:start w:val="1"/>
-      <w:numFmt w:val="decimal"/>
-      <w:lvlText w:val="%1.%2.%3.%4.%5."/>
-      <w:lvlJc w:val="left"/>
-      <w:pPr>
-        <w:ind w:left="2232" w:hanging="792"/>
-      </w:pPr>
-    </w:lvl>
-    <w:lvl w:ilvl="5">
-      <w:start w:val="1"/>
-      <w:numFmt w:val="decimal"/>
-      <w:lvlText w:val="%1.%2.%3.%4.%5.%6."/>
-      <w:lvlJc w:val="left"/>
-      <w:pPr>
-        <w:ind w:left="2736" w:hanging="936"/>
-      </w:pPr>
-    </w:lvl>
-    <w:lvl w:ilvl="6">
-      <w:start w:val="1"/>
-      <w:numFmt w:val="decimal"/>
-      <w:lvlText w:val="%1.%2.%3.%4.%5.%6.%7."/>
-      <w:lvlJc w:val="left"/>
-      <w:pPr>
-        <w:ind w:left="3240" w:hanging="1080"/>
-      </w:pPr>
-    </w:lvl>
-    <w:lvl w:ilvl="7">
-      <w:start w:val="1"/>
-      <w:numFmt w:val="decimal"/>
-      <w:lvlText w:val="%1.%2.%3.%4.%5.%6.%7.%8."/>
-      <w:lvlJc w:val="left"/>
-      <w:pPr>
-        <w:ind w:left="3744" w:hanging="1224"/>
-      </w:pPr>
-    </w:lvl>
-    <w:lvl w:ilvl="8">
-      <w:start w:val="1"/>
-      <w:numFmt w:val="decimal"/>
-      <w:lvlText w:val="%1.%2.%3.%4.%5.%6.%7.%8.%9."/>
-      <w:lvlJc w:val="left"/>
-      <w:pPr>
-        <w:ind w:left="4320" w:hanging="1440"/>
-      </w:pPr>
-    </w:lvl>
-  </w:abstractNum>
-  <w:abstractNum w:abstractNumId="7" w15:restartNumberingAfterBreak="0">
-    <w:nsid w:val="24534B82"/>
-    <w:multiLevelType w:val="hybridMultilevel"/>
-    <w:tmpl w:val="E3B646B2"/>
-    <w:lvl w:ilvl="0" w:tplc="0409000F">
-      <w:start w:val="1"/>
-      <w:numFmt w:val="decimal"/>
-      <w:lvlText w:val="%1."/>
-      <w:lvlJc w:val="left"/>
-      <w:pPr>
-        <w:ind w:left="720" w:hanging="360"/>
-      </w:pPr>
-    </w:lvl>
-    <w:lvl w:ilvl="1" w:tplc="04090019" w:tentative="1">
-      <w:start w:val="1"/>
-      <w:numFmt w:val="lowerLetter"/>
-      <w:lvlText w:val="%2."/>
-      <w:lvlJc w:val="left"/>
-      <w:pPr>
-        <w:ind w:left="1440" w:hanging="360"/>
-      </w:pPr>
-    </w:lvl>
-    <w:lvl w:ilvl="2" w:tplc="0409001B" w:tentative="1">
-      <w:start w:val="1"/>
-      <w:numFmt w:val="lowerRoman"/>
-      <w:lvlText w:val="%3."/>
-      <w:lvlJc w:val="right"/>
-      <w:pPr>
-        <w:ind w:left="2160" w:hanging="180"/>
-      </w:pPr>
-    </w:lvl>
-    <w:lvl w:ilvl="3" w:tplc="0409000F" w:tentative="1">
-      <w:start w:val="1"/>
-      <w:numFmt w:val="decimal"/>
-      <w:lvlText w:val="%4."/>
-      <w:lvlJc w:val="left"/>
-      <w:pPr>
-        <w:ind w:left="2880" w:hanging="360"/>
-      </w:pPr>
-    </w:lvl>
-    <w:lvl w:ilvl="4" w:tplc="04090019" w:tentative="1">
-      <w:start w:val="1"/>
-      <w:numFmt w:val="lowerLetter"/>
-      <w:lvlText w:val="%5."/>
-      <w:lvlJc w:val="left"/>
-      <w:pPr>
-        <w:ind w:left="3600" w:hanging="360"/>
-      </w:pPr>
-    </w:lvl>
-    <w:lvl w:ilvl="5" w:tplc="0409001B" w:tentative="1">
-      <w:start w:val="1"/>
-      <w:numFmt w:val="lowerRoman"/>
-      <w:lvlText w:val="%6."/>
-      <w:lvlJc w:val="right"/>
-      <w:pPr>
-        <w:ind w:left="4320" w:hanging="180"/>
-      </w:pPr>
-    </w:lvl>
-    <w:lvl w:ilvl="6" w:tplc="0409000F" w:tentative="1">
-      <w:start w:val="1"/>
-      <w:numFmt w:val="decimal"/>
-      <w:lvlText w:val="%7."/>
-      <w:lvlJc w:val="left"/>
-      <w:pPr>
-        <w:ind w:left="5040" w:hanging="360"/>
-      </w:pPr>
-    </w:lvl>
-    <w:lvl w:ilvl="7" w:tplc="04090019" w:tentative="1">
-      <w:start w:val="1"/>
-      <w:numFmt w:val="lowerLetter"/>
-      <w:lvlText w:val="%8."/>
-      <w:lvlJc w:val="left"/>
-      <w:pPr>
-        <w:ind w:left="5760" w:hanging="360"/>
-      </w:pPr>
-    </w:lvl>
-    <w:lvl w:ilvl="8" w:tplc="0409001B" w:tentative="1">
-      <w:start w:val="1"/>
-      <w:numFmt w:val="lowerRoman"/>
-      <w:lvlText w:val="%9."/>
-      <w:lvlJc w:val="right"/>
-      <w:pPr>
-        <w:ind w:left="6480" w:hanging="180"/>
-      </w:pPr>
-    </w:lvl>
-  </w:abstractNum>
-  <w:abstractNum w:abstractNumId="8" w15:restartNumberingAfterBreak="0">
-    <w:nsid w:val="26CB6B75"/>
-    <w:multiLevelType w:val="hybridMultilevel"/>
-    <w:tmpl w:val="853E1CEE"/>
-    <w:lvl w:ilvl="0" w:tplc="939C341E">
-      <w:start w:val="1"/>
-      <w:numFmt w:val="decimal"/>
-      <w:lvlText w:val="%1."/>
-      <w:lvlJc w:val="left"/>
-      <w:pPr>
-        <w:ind w:left="1390" w:hanging="670"/>
-      </w:pPr>
-      <w:rPr>
-        <w:rFonts w:hint="default"/>
-      </w:rPr>
-    </w:lvl>
-    <w:lvl w:ilvl="1" w:tplc="04090019" w:tentative="1">
-      <w:start w:val="1"/>
-      <w:numFmt w:val="lowerLetter"/>
-      <w:lvlText w:val="%2."/>
-      <w:lvlJc w:val="left"/>
-      <w:pPr>
-        <w:ind w:left="1800" w:hanging="360"/>
-      </w:pPr>
-    </w:lvl>
-    <w:lvl w:ilvl="2" w:tplc="0409001B" w:tentative="1">
-      <w:start w:val="1"/>
-      <w:numFmt w:val="lowerRoman"/>
-      <w:lvlText w:val="%3."/>
-      <w:lvlJc w:val="right"/>
-      <w:pPr>
-        <w:ind w:left="2520" w:hanging="180"/>
-      </w:pPr>
-    </w:lvl>
-    <w:lvl w:ilvl="3" w:tplc="0409000F" w:tentative="1">
-      <w:start w:val="1"/>
-      <w:numFmt w:val="decimal"/>
-      <w:lvlText w:val="%4."/>
-      <w:lvlJc w:val="left"/>
-      <w:pPr>
-        <w:ind w:left="3240" w:hanging="360"/>
-      </w:pPr>
-    </w:lvl>
-    <w:lvl w:ilvl="4" w:tplc="04090019" w:tentative="1">
-      <w:start w:val="1"/>
-      <w:numFmt w:val="lowerLetter"/>
-      <w:lvlText w:val="%5."/>
-      <w:lvlJc w:val="left"/>
-      <w:pPr>
-        <w:ind w:left="3960" w:hanging="360"/>
-      </w:pPr>
-    </w:lvl>
-    <w:lvl w:ilvl="5" w:tplc="0409001B" w:tentative="1">
-      <w:start w:val="1"/>
-      <w:numFmt w:val="lowerRoman"/>
-      <w:lvlText w:val="%6."/>
-      <w:lvlJc w:val="right"/>
-      <w:pPr>
-        <w:ind w:left="4680" w:hanging="180"/>
-      </w:pPr>
-    </w:lvl>
-    <w:lvl w:ilvl="6" w:tplc="0409000F" w:tentative="1">
-      <w:start w:val="1"/>
-      <w:numFmt w:val="decimal"/>
-      <w:lvlText w:val="%7."/>
-      <w:lvlJc w:val="left"/>
-      <w:pPr>
-        <w:ind w:left="5400" w:hanging="360"/>
-      </w:pPr>
-    </w:lvl>
-    <w:lvl w:ilvl="7" w:tplc="04090019" w:tentative="1">
-      <w:start w:val="1"/>
-      <w:numFmt w:val="lowerLetter"/>
-      <w:lvlText w:val="%8."/>
-      <w:lvlJc w:val="left"/>
-      <w:pPr>
-        <w:ind w:left="6120" w:hanging="360"/>
-      </w:pPr>
-    </w:lvl>
-    <w:lvl w:ilvl="8" w:tplc="0409001B" w:tentative="1">
-      <w:start w:val="1"/>
-      <w:numFmt w:val="lowerRoman"/>
-      <w:lvlText w:val="%9."/>
-      <w:lvlJc w:val="right"/>
-      <w:pPr>
-        <w:ind w:left="6840" w:hanging="180"/>
-      </w:pPr>
-    </w:lvl>
-  </w:abstractNum>
-  <w:abstractNum w:abstractNumId="9" w15:restartNumberingAfterBreak="0">
-    <w:nsid w:val="28935307"/>
-    <w:multiLevelType w:val="multilevel"/>
-    <w:tmpl w:val="0409001F"/>
-    <w:lvl w:ilvl="0">
-      <w:start w:val="1"/>
-      <w:numFmt w:val="decimal"/>
-      <w:lvlText w:val="%1."/>
-      <w:lvlJc w:val="left"/>
-      <w:pPr>
-        <w:ind w:left="360" w:hanging="360"/>
-      </w:pPr>
-    </w:lvl>
-    <w:lvl w:ilvl="1">
-      <w:start w:val="1"/>
-      <w:numFmt w:val="decimal"/>
-      <w:lvlText w:val="%1.%2."/>
-      <w:lvlJc w:val="left"/>
-      <w:pPr>
-        <w:ind w:left="792" w:hanging="432"/>
-      </w:pPr>
-    </w:lvl>
-    <w:lvl w:ilvl="2">
-      <w:start w:val="1"/>
-      <w:numFmt w:val="decimal"/>
-      <w:lvlText w:val="%1.%2.%3."/>
-      <w:lvlJc w:val="left"/>
-      <w:pPr>
-        <w:ind w:left="1224" w:hanging="504"/>
-      </w:pPr>
-    </w:lvl>
-    <w:lvl w:ilvl="3">
-      <w:start w:val="1"/>
-      <w:numFmt w:val="decimal"/>
-      <w:lvlText w:val="%1.%2.%3.%4."/>
-      <w:lvlJc w:val="left"/>
-      <w:pPr>
-        <w:ind w:left="1728" w:hanging="648"/>
-      </w:pPr>
-    </w:lvl>
-    <w:lvl w:ilvl="4">
-      <w:start w:val="1"/>
-      <w:numFmt w:val="decimal"/>
-      <w:lvlText w:val="%1.%2.%3.%4.%5."/>
-      <w:lvlJc w:val="left"/>
-      <w:pPr>
-        <w:ind w:left="2232" w:hanging="792"/>
-      </w:pPr>
-    </w:lvl>
-    <w:lvl w:ilvl="5">
-      <w:start w:val="1"/>
-      <w:numFmt w:val="decimal"/>
-      <w:lvlText w:val="%1.%2.%3.%4.%5.%6."/>
-      <w:lvlJc w:val="left"/>
-      <w:pPr>
-        <w:ind w:left="2736" w:hanging="936"/>
-      </w:pPr>
-    </w:lvl>
-    <w:lvl w:ilvl="6">
-      <w:start w:val="1"/>
-      <w:numFmt w:val="decimal"/>
-      <w:lvlText w:val="%1.%2.%3.%4.%5.%6.%7."/>
-      <w:lvlJc w:val="left"/>
-      <w:pPr>
-        <w:ind w:left="3240" w:hanging="1080"/>
-      </w:pPr>
-    </w:lvl>
-    <w:lvl w:ilvl="7">
-      <w:start w:val="1"/>
-      <w:numFmt w:val="decimal"/>
-      <w:lvlText w:val="%1.%2.%3.%4.%5.%6.%7.%8."/>
-      <w:lvlJc w:val="left"/>
-      <w:pPr>
-        <w:ind w:left="3744" w:hanging="1224"/>
-      </w:pPr>
-    </w:lvl>
-    <w:lvl w:ilvl="8">
-      <w:start w:val="1"/>
-      <w:numFmt w:val="decimal"/>
-      <w:lvlText w:val="%1.%2.%3.%4.%5.%6.%7.%8.%9."/>
-      <w:lvlJc w:val="left"/>
-      <w:pPr>
-        <w:ind w:left="4320" w:hanging="1440"/>
-      </w:pPr>
-    </w:lvl>
-  </w:abstractNum>
-  <w:abstractNum w:abstractNumId="10" w15:restartNumberingAfterBreak="0">
-    <w:nsid w:val="30B97604"/>
-    <w:multiLevelType w:val="hybridMultilevel"/>
-    <w:tmpl w:val="9802318A"/>
-    <w:lvl w:ilvl="0" w:tplc="B3F2BF06">
-      <w:start w:val="4"/>
-      <w:numFmt w:val="decimal"/>
-      <w:lvlText w:val="%1."/>
-      <w:lvlJc w:val="left"/>
-      <w:pPr>
-        <w:ind w:left="360" w:hanging="360"/>
-      </w:pPr>
-      <w:rPr>
-        <w:rFonts w:hint="default"/>
-      </w:rPr>
-    </w:lvl>
-    <w:lvl w:ilvl="1" w:tplc="04090019" w:tentative="1">
-      <w:start w:val="1"/>
-      <w:numFmt w:val="lowerLetter"/>
-      <w:lvlText w:val="%2."/>
-      <w:lvlJc w:val="left"/>
-      <w:pPr>
-        <w:ind w:left="1080" w:hanging="360"/>
-      </w:pPr>
-    </w:lvl>
-    <w:lvl w:ilvl="2" w:tplc="0409001B" w:tentative="1">
-      <w:start w:val="1"/>
-      <w:numFmt w:val="lowerRoman"/>
-      <w:lvlText w:val="%3."/>
-      <w:lvlJc w:val="right"/>
-      <w:pPr>
-        <w:ind w:left="1800" w:hanging="180"/>
-      </w:pPr>
-    </w:lvl>
-    <w:lvl w:ilvl="3" w:tplc="0409000F" w:tentative="1">
-      <w:start w:val="1"/>
-      <w:numFmt w:val="decimal"/>
-      <w:lvlText w:val="%4."/>
-      <w:lvlJc w:val="left"/>
-      <w:pPr>
-        <w:ind w:left="2520" w:hanging="360"/>
-      </w:pPr>
-    </w:lvl>
-    <w:lvl w:ilvl="4" w:tplc="04090019" w:tentative="1">
-      <w:start w:val="1"/>
-      <w:numFmt w:val="lowerLetter"/>
-      <w:lvlText w:val="%5."/>
-      <w:lvlJc w:val="left"/>
-      <w:pPr>
-        <w:ind w:left="3240" w:hanging="360"/>
-      </w:pPr>
-    </w:lvl>
-    <w:lvl w:ilvl="5" w:tplc="0409001B" w:tentative="1">
-      <w:start w:val="1"/>
-      <w:numFmt w:val="lowerRoman"/>
-      <w:lvlText w:val="%6."/>
-      <w:lvlJc w:val="right"/>
-      <w:pPr>
-        <w:ind w:left="3960" w:hanging="180"/>
-      </w:pPr>
-    </w:lvl>
-    <w:lvl w:ilvl="6" w:tplc="0409000F" w:tentative="1">
-      <w:start w:val="1"/>
-      <w:numFmt w:val="decimal"/>
-      <w:lvlText w:val="%7."/>
-      <w:lvlJc w:val="left"/>
-      <w:pPr>
-        <w:ind w:left="4680" w:hanging="360"/>
-      </w:pPr>
-    </w:lvl>
-    <w:lvl w:ilvl="7" w:tplc="04090019" w:tentative="1">
-      <w:start w:val="1"/>
-      <w:numFmt w:val="lowerLetter"/>
-      <w:lvlText w:val="%8."/>
-      <w:lvlJc w:val="left"/>
-      <w:pPr>
-        <w:ind w:left="5400" w:hanging="360"/>
-      </w:pPr>
-    </w:lvl>
-    <w:lvl w:ilvl="8" w:tplc="0409001B" w:tentative="1">
-      <w:start w:val="1"/>
-      <w:numFmt w:val="lowerRoman"/>
-      <w:lvlText w:val="%9."/>
-      <w:lvlJc w:val="right"/>
-      <w:pPr>
-        <w:ind w:left="6120" w:hanging="180"/>
-      </w:pPr>
-    </w:lvl>
-  </w:abstractNum>
-  <w:abstractNum w:abstractNumId="11" w15:restartNumberingAfterBreak="0">
-    <w:nsid w:val="311C3571"/>
-    <w:multiLevelType w:val="hybridMultilevel"/>
-    <w:tmpl w:val="4EBE2F76"/>
-    <w:lvl w:ilvl="0" w:tplc="45229F62">
-      <w:start w:val="1"/>
-      <w:numFmt w:val="decimalFullWidth"/>
-      <w:lvlText w:val="%1-"/>
-      <w:lvlJc w:val="left"/>
-      <w:pPr>
-        <w:ind w:left="720" w:hanging="360"/>
-      </w:pPr>
-      <w:rPr>
-        <w:rFonts w:ascii="IRANYekanWeb" w:hAnsi="IRANYekanWeb" w:cs="IRANYekanWeb" w:hint="default"/>
-      </w:rPr>
-    </w:lvl>
-    <w:lvl w:ilvl="1" w:tplc="04090019" w:tentative="1">
-      <w:start w:val="1"/>
-      <w:numFmt w:val="lowerLetter"/>
-      <w:lvlText w:val="%2."/>
-      <w:lvlJc w:val="left"/>
-      <w:pPr>
-        <w:ind w:left="1440" w:hanging="360"/>
-      </w:pPr>
-    </w:lvl>
-    <w:lvl w:ilvl="2" w:tplc="0409001B" w:tentative="1">
-      <w:start w:val="1"/>
-      <w:numFmt w:val="lowerRoman"/>
-      <w:lvlText w:val="%3."/>
-      <w:lvlJc w:val="right"/>
-      <w:pPr>
-        <w:ind w:left="2160" w:hanging="180"/>
-      </w:pPr>
-    </w:lvl>
-    <w:lvl w:ilvl="3" w:tplc="0409000F" w:tentative="1">
-      <w:start w:val="1"/>
-      <w:numFmt w:val="decimal"/>
-      <w:lvlText w:val="%4."/>
-      <w:lvlJc w:val="left"/>
-      <w:pPr>
-        <w:ind w:left="2880" w:hanging="360"/>
-      </w:pPr>
-    </w:lvl>
-    <w:lvl w:ilvl="4" w:tplc="04090019" w:tentative="1">
-      <w:start w:val="1"/>
-      <w:numFmt w:val="lowerLetter"/>
-      <w:lvlText w:val="%5."/>
-      <w:lvlJc w:val="left"/>
-      <w:pPr>
-        <w:ind w:left="3600" w:hanging="360"/>
-      </w:pPr>
-    </w:lvl>
-    <w:lvl w:ilvl="5" w:tplc="0409001B" w:tentative="1">
-      <w:start w:val="1"/>
-      <w:numFmt w:val="lowerRoman"/>
-      <w:lvlText w:val="%6."/>
-      <w:lvlJc w:val="right"/>
-      <w:pPr>
-        <w:ind w:left="4320" w:hanging="180"/>
-      </w:pPr>
-    </w:lvl>
-    <w:lvl w:ilvl="6" w:tplc="0409000F" w:tentative="1">
-      <w:start w:val="1"/>
-      <w:numFmt w:val="decimal"/>
-      <w:lvlText w:val="%7."/>
-      <w:lvlJc w:val="left"/>
-      <w:pPr>
-        <w:ind w:left="5040" w:hanging="360"/>
-      </w:pPr>
-    </w:lvl>
-    <w:lvl w:ilvl="7" w:tplc="04090019" w:tentative="1">
-      <w:start w:val="1"/>
-      <w:numFmt w:val="lowerLetter"/>
-      <w:lvlText w:val="%8."/>
-      <w:lvlJc w:val="left"/>
-      <w:pPr>
-        <w:ind w:left="5760" w:hanging="360"/>
-      </w:pPr>
-    </w:lvl>
-    <w:lvl w:ilvl="8" w:tplc="0409001B" w:tentative="1">
-      <w:start w:val="1"/>
-      <w:numFmt w:val="lowerRoman"/>
-      <w:lvlText w:val="%9."/>
-      <w:lvlJc w:val="right"/>
-      <w:pPr>
-        <w:ind w:left="6480" w:hanging="180"/>
-      </w:pPr>
-    </w:lvl>
-  </w:abstractNum>
-  <w:abstractNum w:abstractNumId="12" w15:restartNumberingAfterBreak="0">
-    <w:nsid w:val="345E3CD4"/>
+    <w:nsid w:val="1B0E127F"/>
     <w:multiLevelType w:val="multilevel"/>
     <w:tmpl w:val="BC64CFBA"/>
     <w:lvl w:ilvl="0">
@@ -27877,9 +28773,9 @@
       <w:lvlJc w:val="left"/>
       <w:pPr>
         <w:tabs>
-          <w:tab w:val="num" w:pos="360"/>
+          <w:tab w:val="num" w:pos="720"/>
         </w:tabs>
-        <w:ind w:left="360" w:hanging="360"/>
+        <w:ind w:left="720" w:hanging="360"/>
       </w:pPr>
       <w:rPr>
         <w:rFonts w:hint="default"/>
@@ -27892,7 +28788,7 @@
       <w:lvlText w:val="%2."/>
       <w:lvlJc w:val="left"/>
       <w:pPr>
-        <w:ind w:left="1080" w:hanging="360"/>
+        <w:ind w:left="1440" w:hanging="360"/>
       </w:pPr>
       <w:rPr>
         <w:rFonts w:hint="default"/>
@@ -27904,7 +28800,7 @@
       <w:lvlText w:val="-"/>
       <w:lvlJc w:val="left"/>
       <w:pPr>
-        <w:ind w:left="1800" w:hanging="360"/>
+        <w:ind w:left="2160" w:hanging="360"/>
       </w:pPr>
       <w:rPr>
         <w:rFonts w:ascii="IRANYekanWeb" w:eastAsiaTheme="minorHAnsi" w:hAnsi="IRANYekanWeb" w:cs="IRANYekanWeb" w:hint="default"/>
@@ -27917,9 +28813,9 @@
       <w:lvlJc w:val="left"/>
       <w:pPr>
         <w:tabs>
-          <w:tab w:val="num" w:pos="2520"/>
+          <w:tab w:val="num" w:pos="2880"/>
         </w:tabs>
-        <w:ind w:left="2520" w:hanging="360"/>
+        <w:ind w:left="2880" w:hanging="360"/>
       </w:pPr>
       <w:rPr>
         <w:rFonts w:ascii="Wingdings" w:hAnsi="Wingdings" w:hint="default"/>
@@ -27933,9 +28829,9 @@
       <w:lvlJc w:val="left"/>
       <w:pPr>
         <w:tabs>
-          <w:tab w:val="num" w:pos="3240"/>
+          <w:tab w:val="num" w:pos="3600"/>
         </w:tabs>
-        <w:ind w:left="3240" w:hanging="360"/>
+        <w:ind w:left="3600" w:hanging="360"/>
       </w:pPr>
       <w:rPr>
         <w:rFonts w:ascii="Wingdings" w:hAnsi="Wingdings" w:hint="default"/>
@@ -27949,9 +28845,9 @@
       <w:lvlJc w:val="left"/>
       <w:pPr>
         <w:tabs>
-          <w:tab w:val="num" w:pos="3960"/>
+          <w:tab w:val="num" w:pos="4320"/>
         </w:tabs>
-        <w:ind w:left="3960" w:hanging="360"/>
+        <w:ind w:left="4320" w:hanging="360"/>
       </w:pPr>
       <w:rPr>
         <w:rFonts w:ascii="Wingdings" w:hAnsi="Wingdings" w:hint="default"/>
@@ -27965,9 +28861,9 @@
       <w:lvlJc w:val="left"/>
       <w:pPr>
         <w:tabs>
-          <w:tab w:val="num" w:pos="4680"/>
+          <w:tab w:val="num" w:pos="5040"/>
         </w:tabs>
-        <w:ind w:left="4680" w:hanging="360"/>
+        <w:ind w:left="5040" w:hanging="360"/>
       </w:pPr>
       <w:rPr>
         <w:rFonts w:ascii="Wingdings" w:hAnsi="Wingdings" w:hint="default"/>
@@ -27981,9 +28877,9 @@
       <w:lvlJc w:val="left"/>
       <w:pPr>
         <w:tabs>
-          <w:tab w:val="num" w:pos="5400"/>
+          <w:tab w:val="num" w:pos="5760"/>
         </w:tabs>
-        <w:ind w:left="5400" w:hanging="360"/>
+        <w:ind w:left="5760" w:hanging="360"/>
       </w:pPr>
       <w:rPr>
         <w:rFonts w:ascii="Wingdings" w:hAnsi="Wingdings" w:hint="default"/>
@@ -27997,9 +28893,9 @@
       <w:lvlJc w:val="left"/>
       <w:pPr>
         <w:tabs>
-          <w:tab w:val="num" w:pos="6120"/>
+          <w:tab w:val="num" w:pos="6480"/>
         </w:tabs>
-        <w:ind w:left="6120" w:hanging="360"/>
+        <w:ind w:left="6480" w:hanging="360"/>
       </w:pPr>
       <w:rPr>
         <w:rFonts w:ascii="Wingdings" w:hAnsi="Wingdings" w:hint="default"/>
@@ -28007,94 +28903,8 @@
       </w:rPr>
     </w:lvl>
   </w:abstractNum>
-  <w:abstractNum w:abstractNumId="13" w15:restartNumberingAfterBreak="0">
-    <w:nsid w:val="353A203C"/>
-    <w:multiLevelType w:val="hybridMultilevel"/>
-    <w:tmpl w:val="C0B8C58C"/>
-    <w:lvl w:ilvl="0" w:tplc="0409000F">
-      <w:start w:val="1"/>
-      <w:numFmt w:val="decimal"/>
-      <w:lvlText w:val="%1."/>
-      <w:lvlJc w:val="left"/>
-      <w:pPr>
-        <w:ind w:left="720" w:hanging="360"/>
-      </w:pPr>
-    </w:lvl>
-    <w:lvl w:ilvl="1" w:tplc="04090019" w:tentative="1">
-      <w:start w:val="1"/>
-      <w:numFmt w:val="lowerLetter"/>
-      <w:lvlText w:val="%2."/>
-      <w:lvlJc w:val="left"/>
-      <w:pPr>
-        <w:ind w:left="1440" w:hanging="360"/>
-      </w:pPr>
-    </w:lvl>
-    <w:lvl w:ilvl="2" w:tplc="0409001B" w:tentative="1">
-      <w:start w:val="1"/>
-      <w:numFmt w:val="lowerRoman"/>
-      <w:lvlText w:val="%3."/>
-      <w:lvlJc w:val="right"/>
-      <w:pPr>
-        <w:ind w:left="2160" w:hanging="180"/>
-      </w:pPr>
-    </w:lvl>
-    <w:lvl w:ilvl="3" w:tplc="0409000F" w:tentative="1">
-      <w:start w:val="1"/>
-      <w:numFmt w:val="decimal"/>
-      <w:lvlText w:val="%4."/>
-      <w:lvlJc w:val="left"/>
-      <w:pPr>
-        <w:ind w:left="2880" w:hanging="360"/>
-      </w:pPr>
-    </w:lvl>
-    <w:lvl w:ilvl="4" w:tplc="04090019" w:tentative="1">
-      <w:start w:val="1"/>
-      <w:numFmt w:val="lowerLetter"/>
-      <w:lvlText w:val="%5."/>
-      <w:lvlJc w:val="left"/>
-      <w:pPr>
-        <w:ind w:left="3600" w:hanging="360"/>
-      </w:pPr>
-    </w:lvl>
-    <w:lvl w:ilvl="5" w:tplc="0409001B" w:tentative="1">
-      <w:start w:val="1"/>
-      <w:numFmt w:val="lowerRoman"/>
-      <w:lvlText w:val="%6."/>
-      <w:lvlJc w:val="right"/>
-      <w:pPr>
-        <w:ind w:left="4320" w:hanging="180"/>
-      </w:pPr>
-    </w:lvl>
-    <w:lvl w:ilvl="6" w:tplc="0409000F" w:tentative="1">
-      <w:start w:val="1"/>
-      <w:numFmt w:val="decimal"/>
-      <w:lvlText w:val="%7."/>
-      <w:lvlJc w:val="left"/>
-      <w:pPr>
-        <w:ind w:left="5040" w:hanging="360"/>
-      </w:pPr>
-    </w:lvl>
-    <w:lvl w:ilvl="7" w:tplc="04090019" w:tentative="1">
-      <w:start w:val="1"/>
-      <w:numFmt w:val="lowerLetter"/>
-      <w:lvlText w:val="%8."/>
-      <w:lvlJc w:val="left"/>
-      <w:pPr>
-        <w:ind w:left="5760" w:hanging="360"/>
-      </w:pPr>
-    </w:lvl>
-    <w:lvl w:ilvl="8" w:tplc="0409001B" w:tentative="1">
-      <w:start w:val="1"/>
-      <w:numFmt w:val="lowerRoman"/>
-      <w:lvlText w:val="%9."/>
-      <w:lvlJc w:val="right"/>
-      <w:pPr>
-        <w:ind w:left="6480" w:hanging="180"/>
-      </w:pPr>
-    </w:lvl>
-  </w:abstractNum>
-  <w:abstractNum w:abstractNumId="14" w15:restartNumberingAfterBreak="0">
-    <w:nsid w:val="39BD5590"/>
+  <w:abstractNum w:abstractNumId="7" w15:restartNumberingAfterBreak="0">
+    <w:nsid w:val="1B802D3F"/>
     <w:multiLevelType w:val="multilevel"/>
     <w:tmpl w:val="0409001F"/>
     <w:lvl w:ilvl="0">
@@ -28179,11 +28989,361 @@
       </w:pPr>
     </w:lvl>
   </w:abstractNum>
-  <w:abstractNum w:abstractNumId="15" w15:restartNumberingAfterBreak="0">
-    <w:nsid w:val="3B880C12"/>
+  <w:abstractNum w:abstractNumId="8" w15:restartNumberingAfterBreak="0">
+    <w:nsid w:val="24534B82"/>
     <w:multiLevelType w:val="hybridMultilevel"/>
-    <w:tmpl w:val="6CBE3730"/>
-    <w:lvl w:ilvl="0" w:tplc="B902F188">
+    <w:tmpl w:val="E3B646B2"/>
+    <w:lvl w:ilvl="0" w:tplc="0409000F">
+      <w:start w:val="1"/>
+      <w:numFmt w:val="decimal"/>
+      <w:lvlText w:val="%1."/>
+      <w:lvlJc w:val="left"/>
+      <w:pPr>
+        <w:ind w:left="720" w:hanging="360"/>
+      </w:pPr>
+    </w:lvl>
+    <w:lvl w:ilvl="1" w:tplc="04090019" w:tentative="1">
+      <w:start w:val="1"/>
+      <w:numFmt w:val="lowerLetter"/>
+      <w:lvlText w:val="%2."/>
+      <w:lvlJc w:val="left"/>
+      <w:pPr>
+        <w:ind w:left="1440" w:hanging="360"/>
+      </w:pPr>
+    </w:lvl>
+    <w:lvl w:ilvl="2" w:tplc="0409001B" w:tentative="1">
+      <w:start w:val="1"/>
+      <w:numFmt w:val="lowerRoman"/>
+      <w:lvlText w:val="%3."/>
+      <w:lvlJc w:val="right"/>
+      <w:pPr>
+        <w:ind w:left="2160" w:hanging="180"/>
+      </w:pPr>
+    </w:lvl>
+    <w:lvl w:ilvl="3" w:tplc="0409000F" w:tentative="1">
+      <w:start w:val="1"/>
+      <w:numFmt w:val="decimal"/>
+      <w:lvlText w:val="%4."/>
+      <w:lvlJc w:val="left"/>
+      <w:pPr>
+        <w:ind w:left="2880" w:hanging="360"/>
+      </w:pPr>
+    </w:lvl>
+    <w:lvl w:ilvl="4" w:tplc="04090019" w:tentative="1">
+      <w:start w:val="1"/>
+      <w:numFmt w:val="lowerLetter"/>
+      <w:lvlText w:val="%5."/>
+      <w:lvlJc w:val="left"/>
+      <w:pPr>
+        <w:ind w:left="3600" w:hanging="360"/>
+      </w:pPr>
+    </w:lvl>
+    <w:lvl w:ilvl="5" w:tplc="0409001B" w:tentative="1">
+      <w:start w:val="1"/>
+      <w:numFmt w:val="lowerRoman"/>
+      <w:lvlText w:val="%6."/>
+      <w:lvlJc w:val="right"/>
+      <w:pPr>
+        <w:ind w:left="4320" w:hanging="180"/>
+      </w:pPr>
+    </w:lvl>
+    <w:lvl w:ilvl="6" w:tplc="0409000F" w:tentative="1">
+      <w:start w:val="1"/>
+      <w:numFmt w:val="decimal"/>
+      <w:lvlText w:val="%7."/>
+      <w:lvlJc w:val="left"/>
+      <w:pPr>
+        <w:ind w:left="5040" w:hanging="360"/>
+      </w:pPr>
+    </w:lvl>
+    <w:lvl w:ilvl="7" w:tplc="04090019" w:tentative="1">
+      <w:start w:val="1"/>
+      <w:numFmt w:val="lowerLetter"/>
+      <w:lvlText w:val="%8."/>
+      <w:lvlJc w:val="left"/>
+      <w:pPr>
+        <w:ind w:left="5760" w:hanging="360"/>
+      </w:pPr>
+    </w:lvl>
+    <w:lvl w:ilvl="8" w:tplc="0409001B" w:tentative="1">
+      <w:start w:val="1"/>
+      <w:numFmt w:val="lowerRoman"/>
+      <w:lvlText w:val="%9."/>
+      <w:lvlJc w:val="right"/>
+      <w:pPr>
+        <w:ind w:left="6480" w:hanging="180"/>
+      </w:pPr>
+    </w:lvl>
+  </w:abstractNum>
+  <w:abstractNum w:abstractNumId="9" w15:restartNumberingAfterBreak="0">
+    <w:nsid w:val="26CB6B75"/>
+    <w:multiLevelType w:val="hybridMultilevel"/>
+    <w:tmpl w:val="853E1CEE"/>
+    <w:lvl w:ilvl="0" w:tplc="939C341E">
+      <w:start w:val="1"/>
+      <w:numFmt w:val="decimal"/>
+      <w:lvlText w:val="%1."/>
+      <w:lvlJc w:val="left"/>
+      <w:pPr>
+        <w:ind w:left="1390" w:hanging="670"/>
+      </w:pPr>
+      <w:rPr>
+        <w:rFonts w:hint="default"/>
+      </w:rPr>
+    </w:lvl>
+    <w:lvl w:ilvl="1" w:tplc="04090019" w:tentative="1">
+      <w:start w:val="1"/>
+      <w:numFmt w:val="lowerLetter"/>
+      <w:lvlText w:val="%2."/>
+      <w:lvlJc w:val="left"/>
+      <w:pPr>
+        <w:ind w:left="1800" w:hanging="360"/>
+      </w:pPr>
+    </w:lvl>
+    <w:lvl w:ilvl="2" w:tplc="0409001B" w:tentative="1">
+      <w:start w:val="1"/>
+      <w:numFmt w:val="lowerRoman"/>
+      <w:lvlText w:val="%3."/>
+      <w:lvlJc w:val="right"/>
+      <w:pPr>
+        <w:ind w:left="2520" w:hanging="180"/>
+      </w:pPr>
+    </w:lvl>
+    <w:lvl w:ilvl="3" w:tplc="0409000F" w:tentative="1">
+      <w:start w:val="1"/>
+      <w:numFmt w:val="decimal"/>
+      <w:lvlText w:val="%4."/>
+      <w:lvlJc w:val="left"/>
+      <w:pPr>
+        <w:ind w:left="3240" w:hanging="360"/>
+      </w:pPr>
+    </w:lvl>
+    <w:lvl w:ilvl="4" w:tplc="04090019" w:tentative="1">
+      <w:start w:val="1"/>
+      <w:numFmt w:val="lowerLetter"/>
+      <w:lvlText w:val="%5."/>
+      <w:lvlJc w:val="left"/>
+      <w:pPr>
+        <w:ind w:left="3960" w:hanging="360"/>
+      </w:pPr>
+    </w:lvl>
+    <w:lvl w:ilvl="5" w:tplc="0409001B" w:tentative="1">
+      <w:start w:val="1"/>
+      <w:numFmt w:val="lowerRoman"/>
+      <w:lvlText w:val="%6."/>
+      <w:lvlJc w:val="right"/>
+      <w:pPr>
+        <w:ind w:left="4680" w:hanging="180"/>
+      </w:pPr>
+    </w:lvl>
+    <w:lvl w:ilvl="6" w:tplc="0409000F" w:tentative="1">
+      <w:start w:val="1"/>
+      <w:numFmt w:val="decimal"/>
+      <w:lvlText w:val="%7."/>
+      <w:lvlJc w:val="left"/>
+      <w:pPr>
+        <w:ind w:left="5400" w:hanging="360"/>
+      </w:pPr>
+    </w:lvl>
+    <w:lvl w:ilvl="7" w:tplc="04090019" w:tentative="1">
+      <w:start w:val="1"/>
+      <w:numFmt w:val="lowerLetter"/>
+      <w:lvlText w:val="%8."/>
+      <w:lvlJc w:val="left"/>
+      <w:pPr>
+        <w:ind w:left="6120" w:hanging="360"/>
+      </w:pPr>
+    </w:lvl>
+    <w:lvl w:ilvl="8" w:tplc="0409001B" w:tentative="1">
+      <w:start w:val="1"/>
+      <w:numFmt w:val="lowerRoman"/>
+      <w:lvlText w:val="%9."/>
+      <w:lvlJc w:val="right"/>
+      <w:pPr>
+        <w:ind w:left="6840" w:hanging="180"/>
+      </w:pPr>
+    </w:lvl>
+  </w:abstractNum>
+  <w:abstractNum w:abstractNumId="10" w15:restartNumberingAfterBreak="0">
+    <w:nsid w:val="28935307"/>
+    <w:multiLevelType w:val="multilevel"/>
+    <w:tmpl w:val="0409001F"/>
+    <w:lvl w:ilvl="0">
+      <w:start w:val="1"/>
+      <w:numFmt w:val="decimal"/>
+      <w:lvlText w:val="%1."/>
+      <w:lvlJc w:val="left"/>
+      <w:pPr>
+        <w:ind w:left="360" w:hanging="360"/>
+      </w:pPr>
+    </w:lvl>
+    <w:lvl w:ilvl="1">
+      <w:start w:val="1"/>
+      <w:numFmt w:val="decimal"/>
+      <w:lvlText w:val="%1.%2."/>
+      <w:lvlJc w:val="left"/>
+      <w:pPr>
+        <w:ind w:left="792" w:hanging="432"/>
+      </w:pPr>
+    </w:lvl>
+    <w:lvl w:ilvl="2">
+      <w:start w:val="1"/>
+      <w:numFmt w:val="decimal"/>
+      <w:lvlText w:val="%1.%2.%3."/>
+      <w:lvlJc w:val="left"/>
+      <w:pPr>
+        <w:ind w:left="1224" w:hanging="504"/>
+      </w:pPr>
+    </w:lvl>
+    <w:lvl w:ilvl="3">
+      <w:start w:val="1"/>
+      <w:numFmt w:val="decimal"/>
+      <w:lvlText w:val="%1.%2.%3.%4."/>
+      <w:lvlJc w:val="left"/>
+      <w:pPr>
+        <w:ind w:left="1728" w:hanging="648"/>
+      </w:pPr>
+    </w:lvl>
+    <w:lvl w:ilvl="4">
+      <w:start w:val="1"/>
+      <w:numFmt w:val="decimal"/>
+      <w:lvlText w:val="%1.%2.%3.%4.%5."/>
+      <w:lvlJc w:val="left"/>
+      <w:pPr>
+        <w:ind w:left="2232" w:hanging="792"/>
+      </w:pPr>
+    </w:lvl>
+    <w:lvl w:ilvl="5">
+      <w:start w:val="1"/>
+      <w:numFmt w:val="decimal"/>
+      <w:lvlText w:val="%1.%2.%3.%4.%5.%6."/>
+      <w:lvlJc w:val="left"/>
+      <w:pPr>
+        <w:ind w:left="2736" w:hanging="936"/>
+      </w:pPr>
+    </w:lvl>
+    <w:lvl w:ilvl="6">
+      <w:start w:val="1"/>
+      <w:numFmt w:val="decimal"/>
+      <w:lvlText w:val="%1.%2.%3.%4.%5.%6.%7."/>
+      <w:lvlJc w:val="left"/>
+      <w:pPr>
+        <w:ind w:left="3240" w:hanging="1080"/>
+      </w:pPr>
+    </w:lvl>
+    <w:lvl w:ilvl="7">
+      <w:start w:val="1"/>
+      <w:numFmt w:val="decimal"/>
+      <w:lvlText w:val="%1.%2.%3.%4.%5.%6.%7.%8."/>
+      <w:lvlJc w:val="left"/>
+      <w:pPr>
+        <w:ind w:left="3744" w:hanging="1224"/>
+      </w:pPr>
+    </w:lvl>
+    <w:lvl w:ilvl="8">
+      <w:start w:val="1"/>
+      <w:numFmt w:val="decimal"/>
+      <w:lvlText w:val="%1.%2.%3.%4.%5.%6.%7.%8.%9."/>
+      <w:lvlJc w:val="left"/>
+      <w:pPr>
+        <w:ind w:left="4320" w:hanging="1440"/>
+      </w:pPr>
+    </w:lvl>
+  </w:abstractNum>
+  <w:abstractNum w:abstractNumId="11" w15:restartNumberingAfterBreak="0">
+    <w:nsid w:val="30B97604"/>
+    <w:multiLevelType w:val="hybridMultilevel"/>
+    <w:tmpl w:val="9802318A"/>
+    <w:lvl w:ilvl="0" w:tplc="B3F2BF06">
+      <w:start w:val="4"/>
+      <w:numFmt w:val="decimal"/>
+      <w:lvlText w:val="%1."/>
+      <w:lvlJc w:val="left"/>
+      <w:pPr>
+        <w:ind w:left="360" w:hanging="360"/>
+      </w:pPr>
+      <w:rPr>
+        <w:rFonts w:hint="default"/>
+      </w:rPr>
+    </w:lvl>
+    <w:lvl w:ilvl="1" w:tplc="04090019" w:tentative="1">
+      <w:start w:val="1"/>
+      <w:numFmt w:val="lowerLetter"/>
+      <w:lvlText w:val="%2."/>
+      <w:lvlJc w:val="left"/>
+      <w:pPr>
+        <w:ind w:left="1080" w:hanging="360"/>
+      </w:pPr>
+    </w:lvl>
+    <w:lvl w:ilvl="2" w:tplc="0409001B" w:tentative="1">
+      <w:start w:val="1"/>
+      <w:numFmt w:val="lowerRoman"/>
+      <w:lvlText w:val="%3."/>
+      <w:lvlJc w:val="right"/>
+      <w:pPr>
+        <w:ind w:left="1800" w:hanging="180"/>
+      </w:pPr>
+    </w:lvl>
+    <w:lvl w:ilvl="3" w:tplc="0409000F" w:tentative="1">
+      <w:start w:val="1"/>
+      <w:numFmt w:val="decimal"/>
+      <w:lvlText w:val="%4."/>
+      <w:lvlJc w:val="left"/>
+      <w:pPr>
+        <w:ind w:left="2520" w:hanging="360"/>
+      </w:pPr>
+    </w:lvl>
+    <w:lvl w:ilvl="4" w:tplc="04090019" w:tentative="1">
+      <w:start w:val="1"/>
+      <w:numFmt w:val="lowerLetter"/>
+      <w:lvlText w:val="%5."/>
+      <w:lvlJc w:val="left"/>
+      <w:pPr>
+        <w:ind w:left="3240" w:hanging="360"/>
+      </w:pPr>
+    </w:lvl>
+    <w:lvl w:ilvl="5" w:tplc="0409001B" w:tentative="1">
+      <w:start w:val="1"/>
+      <w:numFmt w:val="lowerRoman"/>
+      <w:lvlText w:val="%6."/>
+      <w:lvlJc w:val="right"/>
+      <w:pPr>
+        <w:ind w:left="3960" w:hanging="180"/>
+      </w:pPr>
+    </w:lvl>
+    <w:lvl w:ilvl="6" w:tplc="0409000F" w:tentative="1">
+      <w:start w:val="1"/>
+      <w:numFmt w:val="decimal"/>
+      <w:lvlText w:val="%7."/>
+      <w:lvlJc w:val="left"/>
+      <w:pPr>
+        <w:ind w:left="4680" w:hanging="360"/>
+      </w:pPr>
+    </w:lvl>
+    <w:lvl w:ilvl="7" w:tplc="04090019" w:tentative="1">
+      <w:start w:val="1"/>
+      <w:numFmt w:val="lowerLetter"/>
+      <w:lvlText w:val="%8."/>
+      <w:lvlJc w:val="left"/>
+      <w:pPr>
+        <w:ind w:left="5400" w:hanging="360"/>
+      </w:pPr>
+    </w:lvl>
+    <w:lvl w:ilvl="8" w:tplc="0409001B" w:tentative="1">
+      <w:start w:val="1"/>
+      <w:numFmt w:val="lowerRoman"/>
+      <w:lvlText w:val="%9."/>
+      <w:lvlJc w:val="right"/>
+      <w:pPr>
+        <w:ind w:left="6120" w:hanging="180"/>
+      </w:pPr>
+    </w:lvl>
+  </w:abstractNum>
+  <w:abstractNum w:abstractNumId="12" w15:restartNumberingAfterBreak="0">
+    <w:nsid w:val="311C3571"/>
+    <w:multiLevelType w:val="hybridMultilevel"/>
+    <w:tmpl w:val="4EBE2F76"/>
+    <w:lvl w:ilvl="0" w:tplc="45229F62">
       <w:start w:val="1"/>
       <w:numFmt w:val="decimalFullWidth"/>
       <w:lvlText w:val="%1-"/>
@@ -28268,468 +29428,8 @@
       </w:pPr>
     </w:lvl>
   </w:abstractNum>
-  <w:abstractNum w:abstractNumId="16" w15:restartNumberingAfterBreak="0">
-    <w:nsid w:val="3CAF56EC"/>
-    <w:multiLevelType w:val="hybridMultilevel"/>
-    <w:tmpl w:val="A91295B4"/>
-    <w:lvl w:ilvl="0" w:tplc="0409000F">
-      <w:start w:val="1"/>
-      <w:numFmt w:val="decimal"/>
-      <w:lvlText w:val="%1."/>
-      <w:lvlJc w:val="left"/>
-      <w:pPr>
-        <w:ind w:left="720" w:hanging="360"/>
-      </w:pPr>
-    </w:lvl>
-    <w:lvl w:ilvl="1" w:tplc="04090019" w:tentative="1">
-      <w:start w:val="1"/>
-      <w:numFmt w:val="lowerLetter"/>
-      <w:lvlText w:val="%2."/>
-      <w:lvlJc w:val="left"/>
-      <w:pPr>
-        <w:ind w:left="1440" w:hanging="360"/>
-      </w:pPr>
-    </w:lvl>
-    <w:lvl w:ilvl="2" w:tplc="0409001B" w:tentative="1">
-      <w:start w:val="1"/>
-      <w:numFmt w:val="lowerRoman"/>
-      <w:lvlText w:val="%3."/>
-      <w:lvlJc w:val="right"/>
-      <w:pPr>
-        <w:ind w:left="2160" w:hanging="180"/>
-      </w:pPr>
-    </w:lvl>
-    <w:lvl w:ilvl="3" w:tplc="0409000F" w:tentative="1">
-      <w:start w:val="1"/>
-      <w:numFmt w:val="decimal"/>
-      <w:lvlText w:val="%4."/>
-      <w:lvlJc w:val="left"/>
-      <w:pPr>
-        <w:ind w:left="2880" w:hanging="360"/>
-      </w:pPr>
-    </w:lvl>
-    <w:lvl w:ilvl="4" w:tplc="04090019" w:tentative="1">
-      <w:start w:val="1"/>
-      <w:numFmt w:val="lowerLetter"/>
-      <w:lvlText w:val="%5."/>
-      <w:lvlJc w:val="left"/>
-      <w:pPr>
-        <w:ind w:left="3600" w:hanging="360"/>
-      </w:pPr>
-    </w:lvl>
-    <w:lvl w:ilvl="5" w:tplc="0409001B" w:tentative="1">
-      <w:start w:val="1"/>
-      <w:numFmt w:val="lowerRoman"/>
-      <w:lvlText w:val="%6."/>
-      <w:lvlJc w:val="right"/>
-      <w:pPr>
-        <w:ind w:left="4320" w:hanging="180"/>
-      </w:pPr>
-    </w:lvl>
-    <w:lvl w:ilvl="6" w:tplc="0409000F" w:tentative="1">
-      <w:start w:val="1"/>
-      <w:numFmt w:val="decimal"/>
-      <w:lvlText w:val="%7."/>
-      <w:lvlJc w:val="left"/>
-      <w:pPr>
-        <w:ind w:left="5040" w:hanging="360"/>
-      </w:pPr>
-    </w:lvl>
-    <w:lvl w:ilvl="7" w:tplc="04090019" w:tentative="1">
-      <w:start w:val="1"/>
-      <w:numFmt w:val="lowerLetter"/>
-      <w:lvlText w:val="%8."/>
-      <w:lvlJc w:val="left"/>
-      <w:pPr>
-        <w:ind w:left="5760" w:hanging="360"/>
-      </w:pPr>
-    </w:lvl>
-    <w:lvl w:ilvl="8" w:tplc="0409001B" w:tentative="1">
-      <w:start w:val="1"/>
-      <w:numFmt w:val="lowerRoman"/>
-      <w:lvlText w:val="%9."/>
-      <w:lvlJc w:val="right"/>
-      <w:pPr>
-        <w:ind w:left="6480" w:hanging="180"/>
-      </w:pPr>
-    </w:lvl>
-  </w:abstractNum>
-  <w:abstractNum w:abstractNumId="17" w15:restartNumberingAfterBreak="0">
-    <w:nsid w:val="448B38A5"/>
-    <w:multiLevelType w:val="hybridMultilevel"/>
-    <w:tmpl w:val="B3A0A9F4"/>
-    <w:lvl w:ilvl="0" w:tplc="0409000F">
-      <w:start w:val="1"/>
-      <w:numFmt w:val="decimal"/>
-      <w:lvlText w:val="%1."/>
-      <w:lvlJc w:val="left"/>
-      <w:pPr>
-        <w:ind w:left="1080" w:hanging="360"/>
-      </w:pPr>
-    </w:lvl>
-    <w:lvl w:ilvl="1" w:tplc="04090019" w:tentative="1">
-      <w:start w:val="1"/>
-      <w:numFmt w:val="lowerLetter"/>
-      <w:lvlText w:val="%2."/>
-      <w:lvlJc w:val="left"/>
-      <w:pPr>
-        <w:ind w:left="1800" w:hanging="360"/>
-      </w:pPr>
-    </w:lvl>
-    <w:lvl w:ilvl="2" w:tplc="0409001B" w:tentative="1">
-      <w:start w:val="1"/>
-      <w:numFmt w:val="lowerRoman"/>
-      <w:lvlText w:val="%3."/>
-      <w:lvlJc w:val="right"/>
-      <w:pPr>
-        <w:ind w:left="2520" w:hanging="180"/>
-      </w:pPr>
-    </w:lvl>
-    <w:lvl w:ilvl="3" w:tplc="0409000F" w:tentative="1">
-      <w:start w:val="1"/>
-      <w:numFmt w:val="decimal"/>
-      <w:lvlText w:val="%4."/>
-      <w:lvlJc w:val="left"/>
-      <w:pPr>
-        <w:ind w:left="3240" w:hanging="360"/>
-      </w:pPr>
-    </w:lvl>
-    <w:lvl w:ilvl="4" w:tplc="04090019" w:tentative="1">
-      <w:start w:val="1"/>
-      <w:numFmt w:val="lowerLetter"/>
-      <w:lvlText w:val="%5."/>
-      <w:lvlJc w:val="left"/>
-      <w:pPr>
-        <w:ind w:left="3960" w:hanging="360"/>
-      </w:pPr>
-    </w:lvl>
-    <w:lvl w:ilvl="5" w:tplc="0409001B" w:tentative="1">
-      <w:start w:val="1"/>
-      <w:numFmt w:val="lowerRoman"/>
-      <w:lvlText w:val="%6."/>
-      <w:lvlJc w:val="right"/>
-      <w:pPr>
-        <w:ind w:left="4680" w:hanging="180"/>
-      </w:pPr>
-    </w:lvl>
-    <w:lvl w:ilvl="6" w:tplc="0409000F" w:tentative="1">
-      <w:start w:val="1"/>
-      <w:numFmt w:val="decimal"/>
-      <w:lvlText w:val="%7."/>
-      <w:lvlJc w:val="left"/>
-      <w:pPr>
-        <w:ind w:left="5400" w:hanging="360"/>
-      </w:pPr>
-    </w:lvl>
-    <w:lvl w:ilvl="7" w:tplc="04090019" w:tentative="1">
-      <w:start w:val="1"/>
-      <w:numFmt w:val="lowerLetter"/>
-      <w:lvlText w:val="%8."/>
-      <w:lvlJc w:val="left"/>
-      <w:pPr>
-        <w:ind w:left="6120" w:hanging="360"/>
-      </w:pPr>
-    </w:lvl>
-    <w:lvl w:ilvl="8" w:tplc="0409001B" w:tentative="1">
-      <w:start w:val="1"/>
-      <w:numFmt w:val="lowerRoman"/>
-      <w:lvlText w:val="%9."/>
-      <w:lvlJc w:val="right"/>
-      <w:pPr>
-        <w:ind w:left="6840" w:hanging="180"/>
-      </w:pPr>
-    </w:lvl>
-  </w:abstractNum>
-  <w:abstractNum w:abstractNumId="18" w15:restartNumberingAfterBreak="0">
-    <w:nsid w:val="47665628"/>
-    <w:multiLevelType w:val="multilevel"/>
-    <w:tmpl w:val="0409001F"/>
-    <w:lvl w:ilvl="0">
-      <w:start w:val="1"/>
-      <w:numFmt w:val="decimal"/>
-      <w:lvlText w:val="%1."/>
-      <w:lvlJc w:val="left"/>
-      <w:pPr>
-        <w:ind w:left="360" w:hanging="360"/>
-      </w:pPr>
-    </w:lvl>
-    <w:lvl w:ilvl="1">
-      <w:start w:val="1"/>
-      <w:numFmt w:val="decimal"/>
-      <w:lvlText w:val="%1.%2."/>
-      <w:lvlJc w:val="left"/>
-      <w:pPr>
-        <w:ind w:left="792" w:hanging="432"/>
-      </w:pPr>
-    </w:lvl>
-    <w:lvl w:ilvl="2">
-      <w:start w:val="1"/>
-      <w:numFmt w:val="decimal"/>
-      <w:lvlText w:val="%1.%2.%3."/>
-      <w:lvlJc w:val="left"/>
-      <w:pPr>
-        <w:ind w:left="1224" w:hanging="504"/>
-      </w:pPr>
-    </w:lvl>
-    <w:lvl w:ilvl="3">
-      <w:start w:val="1"/>
-      <w:numFmt w:val="decimal"/>
-      <w:lvlText w:val="%1.%2.%3.%4."/>
-      <w:lvlJc w:val="left"/>
-      <w:pPr>
-        <w:ind w:left="1728" w:hanging="648"/>
-      </w:pPr>
-    </w:lvl>
-    <w:lvl w:ilvl="4">
-      <w:start w:val="1"/>
-      <w:numFmt w:val="decimal"/>
-      <w:lvlText w:val="%1.%2.%3.%4.%5."/>
-      <w:lvlJc w:val="left"/>
-      <w:pPr>
-        <w:ind w:left="2232" w:hanging="792"/>
-      </w:pPr>
-    </w:lvl>
-    <w:lvl w:ilvl="5">
-      <w:start w:val="1"/>
-      <w:numFmt w:val="decimal"/>
-      <w:lvlText w:val="%1.%2.%3.%4.%5.%6."/>
-      <w:lvlJc w:val="left"/>
-      <w:pPr>
-        <w:ind w:left="2736" w:hanging="936"/>
-      </w:pPr>
-    </w:lvl>
-    <w:lvl w:ilvl="6">
-      <w:start w:val="1"/>
-      <w:numFmt w:val="decimal"/>
-      <w:lvlText w:val="%1.%2.%3.%4.%5.%6.%7."/>
-      <w:lvlJc w:val="left"/>
-      <w:pPr>
-        <w:ind w:left="3240" w:hanging="1080"/>
-      </w:pPr>
-    </w:lvl>
-    <w:lvl w:ilvl="7">
-      <w:start w:val="1"/>
-      <w:numFmt w:val="decimal"/>
-      <w:lvlText w:val="%1.%2.%3.%4.%5.%6.%7.%8."/>
-      <w:lvlJc w:val="left"/>
-      <w:pPr>
-        <w:ind w:left="3744" w:hanging="1224"/>
-      </w:pPr>
-    </w:lvl>
-    <w:lvl w:ilvl="8">
-      <w:start w:val="1"/>
-      <w:numFmt w:val="decimal"/>
-      <w:lvlText w:val="%1.%2.%3.%4.%5.%6.%7.%8.%9."/>
-      <w:lvlJc w:val="left"/>
-      <w:pPr>
-        <w:ind w:left="4320" w:hanging="1440"/>
-      </w:pPr>
-    </w:lvl>
-  </w:abstractNum>
-  <w:abstractNum w:abstractNumId="19" w15:restartNumberingAfterBreak="0">
-    <w:nsid w:val="48EE07C1"/>
-    <w:multiLevelType w:val="hybridMultilevel"/>
-    <w:tmpl w:val="74E87990"/>
-    <w:lvl w:ilvl="0" w:tplc="939C341E">
-      <w:start w:val="1"/>
-      <w:numFmt w:val="decimal"/>
-      <w:lvlText w:val="%1."/>
-      <w:lvlJc w:val="left"/>
-      <w:pPr>
-        <w:ind w:left="1030" w:hanging="670"/>
-      </w:pPr>
-      <w:rPr>
-        <w:rFonts w:hint="default"/>
-      </w:rPr>
-    </w:lvl>
-    <w:lvl w:ilvl="1" w:tplc="04090019" w:tentative="1">
-      <w:start w:val="1"/>
-      <w:numFmt w:val="lowerLetter"/>
-      <w:lvlText w:val="%2."/>
-      <w:lvlJc w:val="left"/>
-      <w:pPr>
-        <w:ind w:left="1440" w:hanging="360"/>
-      </w:pPr>
-    </w:lvl>
-    <w:lvl w:ilvl="2" w:tplc="0409001B" w:tentative="1">
-      <w:start w:val="1"/>
-      <w:numFmt w:val="lowerRoman"/>
-      <w:lvlText w:val="%3."/>
-      <w:lvlJc w:val="right"/>
-      <w:pPr>
-        <w:ind w:left="2160" w:hanging="180"/>
-      </w:pPr>
-    </w:lvl>
-    <w:lvl w:ilvl="3" w:tplc="0409000F" w:tentative="1">
-      <w:start w:val="1"/>
-      <w:numFmt w:val="decimal"/>
-      <w:lvlText w:val="%4."/>
-      <w:lvlJc w:val="left"/>
-      <w:pPr>
-        <w:ind w:left="2880" w:hanging="360"/>
-      </w:pPr>
-    </w:lvl>
-    <w:lvl w:ilvl="4" w:tplc="04090019" w:tentative="1">
-      <w:start w:val="1"/>
-      <w:numFmt w:val="lowerLetter"/>
-      <w:lvlText w:val="%5."/>
-      <w:lvlJc w:val="left"/>
-      <w:pPr>
-        <w:ind w:left="3600" w:hanging="360"/>
-      </w:pPr>
-    </w:lvl>
-    <w:lvl w:ilvl="5" w:tplc="0409001B" w:tentative="1">
-      <w:start w:val="1"/>
-      <w:numFmt w:val="lowerRoman"/>
-      <w:lvlText w:val="%6."/>
-      <w:lvlJc w:val="right"/>
-      <w:pPr>
-        <w:ind w:left="4320" w:hanging="180"/>
-      </w:pPr>
-    </w:lvl>
-    <w:lvl w:ilvl="6" w:tplc="0409000F" w:tentative="1">
-      <w:start w:val="1"/>
-      <w:numFmt w:val="decimal"/>
-      <w:lvlText w:val="%7."/>
-      <w:lvlJc w:val="left"/>
-      <w:pPr>
-        <w:ind w:left="5040" w:hanging="360"/>
-      </w:pPr>
-    </w:lvl>
-    <w:lvl w:ilvl="7" w:tplc="04090019" w:tentative="1">
-      <w:start w:val="1"/>
-      <w:numFmt w:val="lowerLetter"/>
-      <w:lvlText w:val="%8."/>
-      <w:lvlJc w:val="left"/>
-      <w:pPr>
-        <w:ind w:left="5760" w:hanging="360"/>
-      </w:pPr>
-    </w:lvl>
-    <w:lvl w:ilvl="8" w:tplc="0409001B" w:tentative="1">
-      <w:start w:val="1"/>
-      <w:numFmt w:val="lowerRoman"/>
-      <w:lvlText w:val="%9."/>
-      <w:lvlJc w:val="right"/>
-      <w:pPr>
-        <w:ind w:left="6480" w:hanging="180"/>
-      </w:pPr>
-    </w:lvl>
-  </w:abstractNum>
-  <w:abstractNum w:abstractNumId="20" w15:restartNumberingAfterBreak="0">
-    <w:nsid w:val="5A5E1FF3"/>
-    <w:multiLevelType w:val="multilevel"/>
-    <w:tmpl w:val="C6EE0ED4"/>
-    <w:lvl w:ilvl="0">
-      <w:start w:val="1"/>
-      <w:numFmt w:val="decimal"/>
-      <w:lvlText w:val="%1."/>
-      <w:lvlJc w:val="left"/>
-      <w:pPr>
-        <w:tabs>
-          <w:tab w:val="num" w:pos="720"/>
-        </w:tabs>
-        <w:ind w:left="720" w:hanging="360"/>
-      </w:pPr>
-    </w:lvl>
-    <w:lvl w:ilvl="1" w:tentative="1">
-      <w:start w:val="1"/>
-      <w:numFmt w:val="decimal"/>
-      <w:lvlText w:val="%2."/>
-      <w:lvlJc w:val="left"/>
-      <w:pPr>
-        <w:tabs>
-          <w:tab w:val="num" w:pos="1440"/>
-        </w:tabs>
-        <w:ind w:left="1440" w:hanging="360"/>
-      </w:pPr>
-    </w:lvl>
-    <w:lvl w:ilvl="2" w:tentative="1">
-      <w:start w:val="1"/>
-      <w:numFmt w:val="decimal"/>
-      <w:lvlText w:val="%3."/>
-      <w:lvlJc w:val="left"/>
-      <w:pPr>
-        <w:tabs>
-          <w:tab w:val="num" w:pos="2160"/>
-        </w:tabs>
-        <w:ind w:left="2160" w:hanging="360"/>
-      </w:pPr>
-    </w:lvl>
-    <w:lvl w:ilvl="3" w:tentative="1">
-      <w:start w:val="1"/>
-      <w:numFmt w:val="decimal"/>
-      <w:lvlText w:val="%4."/>
-      <w:lvlJc w:val="left"/>
-      <w:pPr>
-        <w:tabs>
-          <w:tab w:val="num" w:pos="2880"/>
-        </w:tabs>
-        <w:ind w:left="2880" w:hanging="360"/>
-      </w:pPr>
-    </w:lvl>
-    <w:lvl w:ilvl="4" w:tentative="1">
-      <w:start w:val="1"/>
-      <w:numFmt w:val="decimal"/>
-      <w:lvlText w:val="%5."/>
-      <w:lvlJc w:val="left"/>
-      <w:pPr>
-        <w:tabs>
-          <w:tab w:val="num" w:pos="3600"/>
-        </w:tabs>
-        <w:ind w:left="3600" w:hanging="360"/>
-      </w:pPr>
-    </w:lvl>
-    <w:lvl w:ilvl="5" w:tentative="1">
-      <w:start w:val="1"/>
-      <w:numFmt w:val="decimal"/>
-      <w:lvlText w:val="%6."/>
-      <w:lvlJc w:val="left"/>
-      <w:pPr>
-        <w:tabs>
-          <w:tab w:val="num" w:pos="4320"/>
-        </w:tabs>
-        <w:ind w:left="4320" w:hanging="360"/>
-      </w:pPr>
-    </w:lvl>
-    <w:lvl w:ilvl="6" w:tentative="1">
-      <w:start w:val="1"/>
-      <w:numFmt w:val="decimal"/>
-      <w:lvlText w:val="%7."/>
-      <w:lvlJc w:val="left"/>
-      <w:pPr>
-        <w:tabs>
-          <w:tab w:val="num" w:pos="5040"/>
-        </w:tabs>
-        <w:ind w:left="5040" w:hanging="360"/>
-      </w:pPr>
-    </w:lvl>
-    <w:lvl w:ilvl="7" w:tentative="1">
-      <w:start w:val="1"/>
-      <w:numFmt w:val="decimal"/>
-      <w:lvlText w:val="%8."/>
-      <w:lvlJc w:val="left"/>
-      <w:pPr>
-        <w:tabs>
-          <w:tab w:val="num" w:pos="5760"/>
-        </w:tabs>
-        <w:ind w:left="5760" w:hanging="360"/>
-      </w:pPr>
-    </w:lvl>
-    <w:lvl w:ilvl="8" w:tentative="1">
-      <w:start w:val="1"/>
-      <w:numFmt w:val="decimal"/>
-      <w:lvlText w:val="%9."/>
-      <w:lvlJc w:val="left"/>
-      <w:pPr>
-        <w:tabs>
-          <w:tab w:val="num" w:pos="6480"/>
-        </w:tabs>
-        <w:ind w:left="6480" w:hanging="360"/>
-      </w:pPr>
-    </w:lvl>
-  </w:abstractNum>
-  <w:abstractNum w:abstractNumId="21" w15:restartNumberingAfterBreak="0">
-    <w:nsid w:val="5F0634A8"/>
+  <w:abstractNum w:abstractNumId="13" w15:restartNumberingAfterBreak="0">
+    <w:nsid w:val="345E3CD4"/>
     <w:multiLevelType w:val="multilevel"/>
     <w:tmpl w:val="BC64CFBA"/>
     <w:lvl w:ilvl="0">
@@ -28869,7 +29569,869 @@
       </w:rPr>
     </w:lvl>
   </w:abstractNum>
+  <w:abstractNum w:abstractNumId="14" w15:restartNumberingAfterBreak="0">
+    <w:nsid w:val="353A203C"/>
+    <w:multiLevelType w:val="hybridMultilevel"/>
+    <w:tmpl w:val="C0B8C58C"/>
+    <w:lvl w:ilvl="0" w:tplc="0409000F">
+      <w:start w:val="1"/>
+      <w:numFmt w:val="decimal"/>
+      <w:lvlText w:val="%1."/>
+      <w:lvlJc w:val="left"/>
+      <w:pPr>
+        <w:ind w:left="720" w:hanging="360"/>
+      </w:pPr>
+    </w:lvl>
+    <w:lvl w:ilvl="1" w:tplc="04090019" w:tentative="1">
+      <w:start w:val="1"/>
+      <w:numFmt w:val="lowerLetter"/>
+      <w:lvlText w:val="%2."/>
+      <w:lvlJc w:val="left"/>
+      <w:pPr>
+        <w:ind w:left="1440" w:hanging="360"/>
+      </w:pPr>
+    </w:lvl>
+    <w:lvl w:ilvl="2" w:tplc="0409001B" w:tentative="1">
+      <w:start w:val="1"/>
+      <w:numFmt w:val="lowerRoman"/>
+      <w:lvlText w:val="%3."/>
+      <w:lvlJc w:val="right"/>
+      <w:pPr>
+        <w:ind w:left="2160" w:hanging="180"/>
+      </w:pPr>
+    </w:lvl>
+    <w:lvl w:ilvl="3" w:tplc="0409000F" w:tentative="1">
+      <w:start w:val="1"/>
+      <w:numFmt w:val="decimal"/>
+      <w:lvlText w:val="%4."/>
+      <w:lvlJc w:val="left"/>
+      <w:pPr>
+        <w:ind w:left="2880" w:hanging="360"/>
+      </w:pPr>
+    </w:lvl>
+    <w:lvl w:ilvl="4" w:tplc="04090019" w:tentative="1">
+      <w:start w:val="1"/>
+      <w:numFmt w:val="lowerLetter"/>
+      <w:lvlText w:val="%5."/>
+      <w:lvlJc w:val="left"/>
+      <w:pPr>
+        <w:ind w:left="3600" w:hanging="360"/>
+      </w:pPr>
+    </w:lvl>
+    <w:lvl w:ilvl="5" w:tplc="0409001B" w:tentative="1">
+      <w:start w:val="1"/>
+      <w:numFmt w:val="lowerRoman"/>
+      <w:lvlText w:val="%6."/>
+      <w:lvlJc w:val="right"/>
+      <w:pPr>
+        <w:ind w:left="4320" w:hanging="180"/>
+      </w:pPr>
+    </w:lvl>
+    <w:lvl w:ilvl="6" w:tplc="0409000F" w:tentative="1">
+      <w:start w:val="1"/>
+      <w:numFmt w:val="decimal"/>
+      <w:lvlText w:val="%7."/>
+      <w:lvlJc w:val="left"/>
+      <w:pPr>
+        <w:ind w:left="5040" w:hanging="360"/>
+      </w:pPr>
+    </w:lvl>
+    <w:lvl w:ilvl="7" w:tplc="04090019" w:tentative="1">
+      <w:start w:val="1"/>
+      <w:numFmt w:val="lowerLetter"/>
+      <w:lvlText w:val="%8."/>
+      <w:lvlJc w:val="left"/>
+      <w:pPr>
+        <w:ind w:left="5760" w:hanging="360"/>
+      </w:pPr>
+    </w:lvl>
+    <w:lvl w:ilvl="8" w:tplc="0409001B" w:tentative="1">
+      <w:start w:val="1"/>
+      <w:numFmt w:val="lowerRoman"/>
+      <w:lvlText w:val="%9."/>
+      <w:lvlJc w:val="right"/>
+      <w:pPr>
+        <w:ind w:left="6480" w:hanging="180"/>
+      </w:pPr>
+    </w:lvl>
+  </w:abstractNum>
+  <w:abstractNum w:abstractNumId="15" w15:restartNumberingAfterBreak="0">
+    <w:nsid w:val="39BD5590"/>
+    <w:multiLevelType w:val="multilevel"/>
+    <w:tmpl w:val="0409001F"/>
+    <w:lvl w:ilvl="0">
+      <w:start w:val="1"/>
+      <w:numFmt w:val="decimal"/>
+      <w:lvlText w:val="%1."/>
+      <w:lvlJc w:val="left"/>
+      <w:pPr>
+        <w:ind w:left="360" w:hanging="360"/>
+      </w:pPr>
+    </w:lvl>
+    <w:lvl w:ilvl="1">
+      <w:start w:val="1"/>
+      <w:numFmt w:val="decimal"/>
+      <w:lvlText w:val="%1.%2."/>
+      <w:lvlJc w:val="left"/>
+      <w:pPr>
+        <w:ind w:left="792" w:hanging="432"/>
+      </w:pPr>
+    </w:lvl>
+    <w:lvl w:ilvl="2">
+      <w:start w:val="1"/>
+      <w:numFmt w:val="decimal"/>
+      <w:lvlText w:val="%1.%2.%3."/>
+      <w:lvlJc w:val="left"/>
+      <w:pPr>
+        <w:ind w:left="1224" w:hanging="504"/>
+      </w:pPr>
+    </w:lvl>
+    <w:lvl w:ilvl="3">
+      <w:start w:val="1"/>
+      <w:numFmt w:val="decimal"/>
+      <w:lvlText w:val="%1.%2.%3.%4."/>
+      <w:lvlJc w:val="left"/>
+      <w:pPr>
+        <w:ind w:left="1728" w:hanging="648"/>
+      </w:pPr>
+    </w:lvl>
+    <w:lvl w:ilvl="4">
+      <w:start w:val="1"/>
+      <w:numFmt w:val="decimal"/>
+      <w:lvlText w:val="%1.%2.%3.%4.%5."/>
+      <w:lvlJc w:val="left"/>
+      <w:pPr>
+        <w:ind w:left="2232" w:hanging="792"/>
+      </w:pPr>
+    </w:lvl>
+    <w:lvl w:ilvl="5">
+      <w:start w:val="1"/>
+      <w:numFmt w:val="decimal"/>
+      <w:lvlText w:val="%1.%2.%3.%4.%5.%6."/>
+      <w:lvlJc w:val="left"/>
+      <w:pPr>
+        <w:ind w:left="2736" w:hanging="936"/>
+      </w:pPr>
+    </w:lvl>
+    <w:lvl w:ilvl="6">
+      <w:start w:val="1"/>
+      <w:numFmt w:val="decimal"/>
+      <w:lvlText w:val="%1.%2.%3.%4.%5.%6.%7."/>
+      <w:lvlJc w:val="left"/>
+      <w:pPr>
+        <w:ind w:left="3240" w:hanging="1080"/>
+      </w:pPr>
+    </w:lvl>
+    <w:lvl w:ilvl="7">
+      <w:start w:val="1"/>
+      <w:numFmt w:val="decimal"/>
+      <w:lvlText w:val="%1.%2.%3.%4.%5.%6.%7.%8."/>
+      <w:lvlJc w:val="left"/>
+      <w:pPr>
+        <w:ind w:left="3744" w:hanging="1224"/>
+      </w:pPr>
+    </w:lvl>
+    <w:lvl w:ilvl="8">
+      <w:start w:val="1"/>
+      <w:numFmt w:val="decimal"/>
+      <w:lvlText w:val="%1.%2.%3.%4.%5.%6.%7.%8.%9."/>
+      <w:lvlJc w:val="left"/>
+      <w:pPr>
+        <w:ind w:left="4320" w:hanging="1440"/>
+      </w:pPr>
+    </w:lvl>
+  </w:abstractNum>
+  <w:abstractNum w:abstractNumId="16" w15:restartNumberingAfterBreak="0">
+    <w:nsid w:val="3B880C12"/>
+    <w:multiLevelType w:val="hybridMultilevel"/>
+    <w:tmpl w:val="6CBE3730"/>
+    <w:lvl w:ilvl="0" w:tplc="B902F188">
+      <w:start w:val="1"/>
+      <w:numFmt w:val="decimalFullWidth"/>
+      <w:lvlText w:val="%1-"/>
+      <w:lvlJc w:val="left"/>
+      <w:pPr>
+        <w:ind w:left="720" w:hanging="360"/>
+      </w:pPr>
+      <w:rPr>
+        <w:rFonts w:ascii="IRANYekanWeb" w:hAnsi="IRANYekanWeb" w:cs="IRANYekanWeb" w:hint="default"/>
+      </w:rPr>
+    </w:lvl>
+    <w:lvl w:ilvl="1" w:tplc="04090019" w:tentative="1">
+      <w:start w:val="1"/>
+      <w:numFmt w:val="lowerLetter"/>
+      <w:lvlText w:val="%2."/>
+      <w:lvlJc w:val="left"/>
+      <w:pPr>
+        <w:ind w:left="1440" w:hanging="360"/>
+      </w:pPr>
+    </w:lvl>
+    <w:lvl w:ilvl="2" w:tplc="0409001B" w:tentative="1">
+      <w:start w:val="1"/>
+      <w:numFmt w:val="lowerRoman"/>
+      <w:lvlText w:val="%3."/>
+      <w:lvlJc w:val="right"/>
+      <w:pPr>
+        <w:ind w:left="2160" w:hanging="180"/>
+      </w:pPr>
+    </w:lvl>
+    <w:lvl w:ilvl="3" w:tplc="0409000F" w:tentative="1">
+      <w:start w:val="1"/>
+      <w:numFmt w:val="decimal"/>
+      <w:lvlText w:val="%4."/>
+      <w:lvlJc w:val="left"/>
+      <w:pPr>
+        <w:ind w:left="2880" w:hanging="360"/>
+      </w:pPr>
+    </w:lvl>
+    <w:lvl w:ilvl="4" w:tplc="04090019" w:tentative="1">
+      <w:start w:val="1"/>
+      <w:numFmt w:val="lowerLetter"/>
+      <w:lvlText w:val="%5."/>
+      <w:lvlJc w:val="left"/>
+      <w:pPr>
+        <w:ind w:left="3600" w:hanging="360"/>
+      </w:pPr>
+    </w:lvl>
+    <w:lvl w:ilvl="5" w:tplc="0409001B" w:tentative="1">
+      <w:start w:val="1"/>
+      <w:numFmt w:val="lowerRoman"/>
+      <w:lvlText w:val="%6."/>
+      <w:lvlJc w:val="right"/>
+      <w:pPr>
+        <w:ind w:left="4320" w:hanging="180"/>
+      </w:pPr>
+    </w:lvl>
+    <w:lvl w:ilvl="6" w:tplc="0409000F" w:tentative="1">
+      <w:start w:val="1"/>
+      <w:numFmt w:val="decimal"/>
+      <w:lvlText w:val="%7."/>
+      <w:lvlJc w:val="left"/>
+      <w:pPr>
+        <w:ind w:left="5040" w:hanging="360"/>
+      </w:pPr>
+    </w:lvl>
+    <w:lvl w:ilvl="7" w:tplc="04090019" w:tentative="1">
+      <w:start w:val="1"/>
+      <w:numFmt w:val="lowerLetter"/>
+      <w:lvlText w:val="%8."/>
+      <w:lvlJc w:val="left"/>
+      <w:pPr>
+        <w:ind w:left="5760" w:hanging="360"/>
+      </w:pPr>
+    </w:lvl>
+    <w:lvl w:ilvl="8" w:tplc="0409001B" w:tentative="1">
+      <w:start w:val="1"/>
+      <w:numFmt w:val="lowerRoman"/>
+      <w:lvlText w:val="%9."/>
+      <w:lvlJc w:val="right"/>
+      <w:pPr>
+        <w:ind w:left="6480" w:hanging="180"/>
+      </w:pPr>
+    </w:lvl>
+  </w:abstractNum>
+  <w:abstractNum w:abstractNumId="17" w15:restartNumberingAfterBreak="0">
+    <w:nsid w:val="3CAF56EC"/>
+    <w:multiLevelType w:val="hybridMultilevel"/>
+    <w:tmpl w:val="A91295B4"/>
+    <w:lvl w:ilvl="0" w:tplc="0409000F">
+      <w:start w:val="1"/>
+      <w:numFmt w:val="decimal"/>
+      <w:lvlText w:val="%1."/>
+      <w:lvlJc w:val="left"/>
+      <w:pPr>
+        <w:ind w:left="720" w:hanging="360"/>
+      </w:pPr>
+    </w:lvl>
+    <w:lvl w:ilvl="1" w:tplc="04090019" w:tentative="1">
+      <w:start w:val="1"/>
+      <w:numFmt w:val="lowerLetter"/>
+      <w:lvlText w:val="%2."/>
+      <w:lvlJc w:val="left"/>
+      <w:pPr>
+        <w:ind w:left="1440" w:hanging="360"/>
+      </w:pPr>
+    </w:lvl>
+    <w:lvl w:ilvl="2" w:tplc="0409001B" w:tentative="1">
+      <w:start w:val="1"/>
+      <w:numFmt w:val="lowerRoman"/>
+      <w:lvlText w:val="%3."/>
+      <w:lvlJc w:val="right"/>
+      <w:pPr>
+        <w:ind w:left="2160" w:hanging="180"/>
+      </w:pPr>
+    </w:lvl>
+    <w:lvl w:ilvl="3" w:tplc="0409000F" w:tentative="1">
+      <w:start w:val="1"/>
+      <w:numFmt w:val="decimal"/>
+      <w:lvlText w:val="%4."/>
+      <w:lvlJc w:val="left"/>
+      <w:pPr>
+        <w:ind w:left="2880" w:hanging="360"/>
+      </w:pPr>
+    </w:lvl>
+    <w:lvl w:ilvl="4" w:tplc="04090019" w:tentative="1">
+      <w:start w:val="1"/>
+      <w:numFmt w:val="lowerLetter"/>
+      <w:lvlText w:val="%5."/>
+      <w:lvlJc w:val="left"/>
+      <w:pPr>
+        <w:ind w:left="3600" w:hanging="360"/>
+      </w:pPr>
+    </w:lvl>
+    <w:lvl w:ilvl="5" w:tplc="0409001B" w:tentative="1">
+      <w:start w:val="1"/>
+      <w:numFmt w:val="lowerRoman"/>
+      <w:lvlText w:val="%6."/>
+      <w:lvlJc w:val="right"/>
+      <w:pPr>
+        <w:ind w:left="4320" w:hanging="180"/>
+      </w:pPr>
+    </w:lvl>
+    <w:lvl w:ilvl="6" w:tplc="0409000F" w:tentative="1">
+      <w:start w:val="1"/>
+      <w:numFmt w:val="decimal"/>
+      <w:lvlText w:val="%7."/>
+      <w:lvlJc w:val="left"/>
+      <w:pPr>
+        <w:ind w:left="5040" w:hanging="360"/>
+      </w:pPr>
+    </w:lvl>
+    <w:lvl w:ilvl="7" w:tplc="04090019" w:tentative="1">
+      <w:start w:val="1"/>
+      <w:numFmt w:val="lowerLetter"/>
+      <w:lvlText w:val="%8."/>
+      <w:lvlJc w:val="left"/>
+      <w:pPr>
+        <w:ind w:left="5760" w:hanging="360"/>
+      </w:pPr>
+    </w:lvl>
+    <w:lvl w:ilvl="8" w:tplc="0409001B" w:tentative="1">
+      <w:start w:val="1"/>
+      <w:numFmt w:val="lowerRoman"/>
+      <w:lvlText w:val="%9."/>
+      <w:lvlJc w:val="right"/>
+      <w:pPr>
+        <w:ind w:left="6480" w:hanging="180"/>
+      </w:pPr>
+    </w:lvl>
+  </w:abstractNum>
+  <w:abstractNum w:abstractNumId="18" w15:restartNumberingAfterBreak="0">
+    <w:nsid w:val="448B38A5"/>
+    <w:multiLevelType w:val="hybridMultilevel"/>
+    <w:tmpl w:val="B3A0A9F4"/>
+    <w:lvl w:ilvl="0" w:tplc="0409000F">
+      <w:start w:val="1"/>
+      <w:numFmt w:val="decimal"/>
+      <w:lvlText w:val="%1."/>
+      <w:lvlJc w:val="left"/>
+      <w:pPr>
+        <w:ind w:left="1080" w:hanging="360"/>
+      </w:pPr>
+    </w:lvl>
+    <w:lvl w:ilvl="1" w:tplc="04090019" w:tentative="1">
+      <w:start w:val="1"/>
+      <w:numFmt w:val="lowerLetter"/>
+      <w:lvlText w:val="%2."/>
+      <w:lvlJc w:val="left"/>
+      <w:pPr>
+        <w:ind w:left="1800" w:hanging="360"/>
+      </w:pPr>
+    </w:lvl>
+    <w:lvl w:ilvl="2" w:tplc="0409001B" w:tentative="1">
+      <w:start w:val="1"/>
+      <w:numFmt w:val="lowerRoman"/>
+      <w:lvlText w:val="%3."/>
+      <w:lvlJc w:val="right"/>
+      <w:pPr>
+        <w:ind w:left="2520" w:hanging="180"/>
+      </w:pPr>
+    </w:lvl>
+    <w:lvl w:ilvl="3" w:tplc="0409000F" w:tentative="1">
+      <w:start w:val="1"/>
+      <w:numFmt w:val="decimal"/>
+      <w:lvlText w:val="%4."/>
+      <w:lvlJc w:val="left"/>
+      <w:pPr>
+        <w:ind w:left="3240" w:hanging="360"/>
+      </w:pPr>
+    </w:lvl>
+    <w:lvl w:ilvl="4" w:tplc="04090019" w:tentative="1">
+      <w:start w:val="1"/>
+      <w:numFmt w:val="lowerLetter"/>
+      <w:lvlText w:val="%5."/>
+      <w:lvlJc w:val="left"/>
+      <w:pPr>
+        <w:ind w:left="3960" w:hanging="360"/>
+      </w:pPr>
+    </w:lvl>
+    <w:lvl w:ilvl="5" w:tplc="0409001B" w:tentative="1">
+      <w:start w:val="1"/>
+      <w:numFmt w:val="lowerRoman"/>
+      <w:lvlText w:val="%6."/>
+      <w:lvlJc w:val="right"/>
+      <w:pPr>
+        <w:ind w:left="4680" w:hanging="180"/>
+      </w:pPr>
+    </w:lvl>
+    <w:lvl w:ilvl="6" w:tplc="0409000F" w:tentative="1">
+      <w:start w:val="1"/>
+      <w:numFmt w:val="decimal"/>
+      <w:lvlText w:val="%7."/>
+      <w:lvlJc w:val="left"/>
+      <w:pPr>
+        <w:ind w:left="5400" w:hanging="360"/>
+      </w:pPr>
+    </w:lvl>
+    <w:lvl w:ilvl="7" w:tplc="04090019" w:tentative="1">
+      <w:start w:val="1"/>
+      <w:numFmt w:val="lowerLetter"/>
+      <w:lvlText w:val="%8."/>
+      <w:lvlJc w:val="left"/>
+      <w:pPr>
+        <w:ind w:left="6120" w:hanging="360"/>
+      </w:pPr>
+    </w:lvl>
+    <w:lvl w:ilvl="8" w:tplc="0409001B" w:tentative="1">
+      <w:start w:val="1"/>
+      <w:numFmt w:val="lowerRoman"/>
+      <w:lvlText w:val="%9."/>
+      <w:lvlJc w:val="right"/>
+      <w:pPr>
+        <w:ind w:left="6840" w:hanging="180"/>
+      </w:pPr>
+    </w:lvl>
+  </w:abstractNum>
+  <w:abstractNum w:abstractNumId="19" w15:restartNumberingAfterBreak="0">
+    <w:nsid w:val="47665628"/>
+    <w:multiLevelType w:val="multilevel"/>
+    <w:tmpl w:val="0409001F"/>
+    <w:lvl w:ilvl="0">
+      <w:start w:val="1"/>
+      <w:numFmt w:val="decimal"/>
+      <w:lvlText w:val="%1."/>
+      <w:lvlJc w:val="left"/>
+      <w:pPr>
+        <w:ind w:left="360" w:hanging="360"/>
+      </w:pPr>
+    </w:lvl>
+    <w:lvl w:ilvl="1">
+      <w:start w:val="1"/>
+      <w:numFmt w:val="decimal"/>
+      <w:lvlText w:val="%1.%2."/>
+      <w:lvlJc w:val="left"/>
+      <w:pPr>
+        <w:ind w:left="792" w:hanging="432"/>
+      </w:pPr>
+    </w:lvl>
+    <w:lvl w:ilvl="2">
+      <w:start w:val="1"/>
+      <w:numFmt w:val="decimal"/>
+      <w:lvlText w:val="%1.%2.%3."/>
+      <w:lvlJc w:val="left"/>
+      <w:pPr>
+        <w:ind w:left="1224" w:hanging="504"/>
+      </w:pPr>
+    </w:lvl>
+    <w:lvl w:ilvl="3">
+      <w:start w:val="1"/>
+      <w:numFmt w:val="decimal"/>
+      <w:lvlText w:val="%1.%2.%3.%4."/>
+      <w:lvlJc w:val="left"/>
+      <w:pPr>
+        <w:ind w:left="1728" w:hanging="648"/>
+      </w:pPr>
+    </w:lvl>
+    <w:lvl w:ilvl="4">
+      <w:start w:val="1"/>
+      <w:numFmt w:val="decimal"/>
+      <w:lvlText w:val="%1.%2.%3.%4.%5."/>
+      <w:lvlJc w:val="left"/>
+      <w:pPr>
+        <w:ind w:left="2232" w:hanging="792"/>
+      </w:pPr>
+    </w:lvl>
+    <w:lvl w:ilvl="5">
+      <w:start w:val="1"/>
+      <w:numFmt w:val="decimal"/>
+      <w:lvlText w:val="%1.%2.%3.%4.%5.%6."/>
+      <w:lvlJc w:val="left"/>
+      <w:pPr>
+        <w:ind w:left="2736" w:hanging="936"/>
+      </w:pPr>
+    </w:lvl>
+    <w:lvl w:ilvl="6">
+      <w:start w:val="1"/>
+      <w:numFmt w:val="decimal"/>
+      <w:lvlText w:val="%1.%2.%3.%4.%5.%6.%7."/>
+      <w:lvlJc w:val="left"/>
+      <w:pPr>
+        <w:ind w:left="3240" w:hanging="1080"/>
+      </w:pPr>
+    </w:lvl>
+    <w:lvl w:ilvl="7">
+      <w:start w:val="1"/>
+      <w:numFmt w:val="decimal"/>
+      <w:lvlText w:val="%1.%2.%3.%4.%5.%6.%7.%8."/>
+      <w:lvlJc w:val="left"/>
+      <w:pPr>
+        <w:ind w:left="3744" w:hanging="1224"/>
+      </w:pPr>
+    </w:lvl>
+    <w:lvl w:ilvl="8">
+      <w:start w:val="1"/>
+      <w:numFmt w:val="decimal"/>
+      <w:lvlText w:val="%1.%2.%3.%4.%5.%6.%7.%8.%9."/>
+      <w:lvlJc w:val="left"/>
+      <w:pPr>
+        <w:ind w:left="4320" w:hanging="1440"/>
+      </w:pPr>
+    </w:lvl>
+  </w:abstractNum>
+  <w:abstractNum w:abstractNumId="20" w15:restartNumberingAfterBreak="0">
+    <w:nsid w:val="48EE07C1"/>
+    <w:multiLevelType w:val="hybridMultilevel"/>
+    <w:tmpl w:val="74E87990"/>
+    <w:lvl w:ilvl="0" w:tplc="939C341E">
+      <w:start w:val="1"/>
+      <w:numFmt w:val="decimal"/>
+      <w:lvlText w:val="%1."/>
+      <w:lvlJc w:val="left"/>
+      <w:pPr>
+        <w:ind w:left="1030" w:hanging="670"/>
+      </w:pPr>
+      <w:rPr>
+        <w:rFonts w:hint="default"/>
+      </w:rPr>
+    </w:lvl>
+    <w:lvl w:ilvl="1" w:tplc="04090019" w:tentative="1">
+      <w:start w:val="1"/>
+      <w:numFmt w:val="lowerLetter"/>
+      <w:lvlText w:val="%2."/>
+      <w:lvlJc w:val="left"/>
+      <w:pPr>
+        <w:ind w:left="1440" w:hanging="360"/>
+      </w:pPr>
+    </w:lvl>
+    <w:lvl w:ilvl="2" w:tplc="0409001B" w:tentative="1">
+      <w:start w:val="1"/>
+      <w:numFmt w:val="lowerRoman"/>
+      <w:lvlText w:val="%3."/>
+      <w:lvlJc w:val="right"/>
+      <w:pPr>
+        <w:ind w:left="2160" w:hanging="180"/>
+      </w:pPr>
+    </w:lvl>
+    <w:lvl w:ilvl="3" w:tplc="0409000F" w:tentative="1">
+      <w:start w:val="1"/>
+      <w:numFmt w:val="decimal"/>
+      <w:lvlText w:val="%4."/>
+      <w:lvlJc w:val="left"/>
+      <w:pPr>
+        <w:ind w:left="2880" w:hanging="360"/>
+      </w:pPr>
+    </w:lvl>
+    <w:lvl w:ilvl="4" w:tplc="04090019" w:tentative="1">
+      <w:start w:val="1"/>
+      <w:numFmt w:val="lowerLetter"/>
+      <w:lvlText w:val="%5."/>
+      <w:lvlJc w:val="left"/>
+      <w:pPr>
+        <w:ind w:left="3600" w:hanging="360"/>
+      </w:pPr>
+    </w:lvl>
+    <w:lvl w:ilvl="5" w:tplc="0409001B" w:tentative="1">
+      <w:start w:val="1"/>
+      <w:numFmt w:val="lowerRoman"/>
+      <w:lvlText w:val="%6."/>
+      <w:lvlJc w:val="right"/>
+      <w:pPr>
+        <w:ind w:left="4320" w:hanging="180"/>
+      </w:pPr>
+    </w:lvl>
+    <w:lvl w:ilvl="6" w:tplc="0409000F" w:tentative="1">
+      <w:start w:val="1"/>
+      <w:numFmt w:val="decimal"/>
+      <w:lvlText w:val="%7."/>
+      <w:lvlJc w:val="left"/>
+      <w:pPr>
+        <w:ind w:left="5040" w:hanging="360"/>
+      </w:pPr>
+    </w:lvl>
+    <w:lvl w:ilvl="7" w:tplc="04090019" w:tentative="1">
+      <w:start w:val="1"/>
+      <w:numFmt w:val="lowerLetter"/>
+      <w:lvlText w:val="%8."/>
+      <w:lvlJc w:val="left"/>
+      <w:pPr>
+        <w:ind w:left="5760" w:hanging="360"/>
+      </w:pPr>
+    </w:lvl>
+    <w:lvl w:ilvl="8" w:tplc="0409001B" w:tentative="1">
+      <w:start w:val="1"/>
+      <w:numFmt w:val="lowerRoman"/>
+      <w:lvlText w:val="%9."/>
+      <w:lvlJc w:val="right"/>
+      <w:pPr>
+        <w:ind w:left="6480" w:hanging="180"/>
+      </w:pPr>
+    </w:lvl>
+  </w:abstractNum>
+  <w:abstractNum w:abstractNumId="21" w15:restartNumberingAfterBreak="0">
+    <w:nsid w:val="5A5E1FF3"/>
+    <w:multiLevelType w:val="multilevel"/>
+    <w:tmpl w:val="C6EE0ED4"/>
+    <w:lvl w:ilvl="0">
+      <w:start w:val="1"/>
+      <w:numFmt w:val="decimal"/>
+      <w:lvlText w:val="%1."/>
+      <w:lvlJc w:val="left"/>
+      <w:pPr>
+        <w:tabs>
+          <w:tab w:val="num" w:pos="720"/>
+        </w:tabs>
+        <w:ind w:left="720" w:hanging="360"/>
+      </w:pPr>
+    </w:lvl>
+    <w:lvl w:ilvl="1" w:tentative="1">
+      <w:start w:val="1"/>
+      <w:numFmt w:val="decimal"/>
+      <w:lvlText w:val="%2."/>
+      <w:lvlJc w:val="left"/>
+      <w:pPr>
+        <w:tabs>
+          <w:tab w:val="num" w:pos="1440"/>
+        </w:tabs>
+        <w:ind w:left="1440" w:hanging="360"/>
+      </w:pPr>
+    </w:lvl>
+    <w:lvl w:ilvl="2" w:tentative="1">
+      <w:start w:val="1"/>
+      <w:numFmt w:val="decimal"/>
+      <w:lvlText w:val="%3."/>
+      <w:lvlJc w:val="left"/>
+      <w:pPr>
+        <w:tabs>
+          <w:tab w:val="num" w:pos="2160"/>
+        </w:tabs>
+        <w:ind w:left="2160" w:hanging="360"/>
+      </w:pPr>
+    </w:lvl>
+    <w:lvl w:ilvl="3" w:tentative="1">
+      <w:start w:val="1"/>
+      <w:numFmt w:val="decimal"/>
+      <w:lvlText w:val="%4."/>
+      <w:lvlJc w:val="left"/>
+      <w:pPr>
+        <w:tabs>
+          <w:tab w:val="num" w:pos="2880"/>
+        </w:tabs>
+        <w:ind w:left="2880" w:hanging="360"/>
+      </w:pPr>
+    </w:lvl>
+    <w:lvl w:ilvl="4" w:tentative="1">
+      <w:start w:val="1"/>
+      <w:numFmt w:val="decimal"/>
+      <w:lvlText w:val="%5."/>
+      <w:lvlJc w:val="left"/>
+      <w:pPr>
+        <w:tabs>
+          <w:tab w:val="num" w:pos="3600"/>
+        </w:tabs>
+        <w:ind w:left="3600" w:hanging="360"/>
+      </w:pPr>
+    </w:lvl>
+    <w:lvl w:ilvl="5" w:tentative="1">
+      <w:start w:val="1"/>
+      <w:numFmt w:val="decimal"/>
+      <w:lvlText w:val="%6."/>
+      <w:lvlJc w:val="left"/>
+      <w:pPr>
+        <w:tabs>
+          <w:tab w:val="num" w:pos="4320"/>
+        </w:tabs>
+        <w:ind w:left="4320" w:hanging="360"/>
+      </w:pPr>
+    </w:lvl>
+    <w:lvl w:ilvl="6" w:tentative="1">
+      <w:start w:val="1"/>
+      <w:numFmt w:val="decimal"/>
+      <w:lvlText w:val="%7."/>
+      <w:lvlJc w:val="left"/>
+      <w:pPr>
+        <w:tabs>
+          <w:tab w:val="num" w:pos="5040"/>
+        </w:tabs>
+        <w:ind w:left="5040" w:hanging="360"/>
+      </w:pPr>
+    </w:lvl>
+    <w:lvl w:ilvl="7" w:tentative="1">
+      <w:start w:val="1"/>
+      <w:numFmt w:val="decimal"/>
+      <w:lvlText w:val="%8."/>
+      <w:lvlJc w:val="left"/>
+      <w:pPr>
+        <w:tabs>
+          <w:tab w:val="num" w:pos="5760"/>
+        </w:tabs>
+        <w:ind w:left="5760" w:hanging="360"/>
+      </w:pPr>
+    </w:lvl>
+    <w:lvl w:ilvl="8" w:tentative="1">
+      <w:start w:val="1"/>
+      <w:numFmt w:val="decimal"/>
+      <w:lvlText w:val="%9."/>
+      <w:lvlJc w:val="left"/>
+      <w:pPr>
+        <w:tabs>
+          <w:tab w:val="num" w:pos="6480"/>
+        </w:tabs>
+        <w:ind w:left="6480" w:hanging="360"/>
+      </w:pPr>
+    </w:lvl>
+  </w:abstractNum>
   <w:abstractNum w:abstractNumId="22" w15:restartNumberingAfterBreak="0">
+    <w:nsid w:val="5F0634A8"/>
+    <w:multiLevelType w:val="multilevel"/>
+    <w:tmpl w:val="BC64CFBA"/>
+    <w:lvl w:ilvl="0">
+      <w:start w:val="1"/>
+      <w:numFmt w:val="decimal"/>
+      <w:lvlText w:val="%1."/>
+      <w:lvlJc w:val="left"/>
+      <w:pPr>
+        <w:tabs>
+          <w:tab w:val="num" w:pos="720"/>
+        </w:tabs>
+        <w:ind w:left="720" w:hanging="360"/>
+      </w:pPr>
+      <w:rPr>
+        <w:rFonts w:hint="default"/>
+        <w:sz w:val="20"/>
+      </w:rPr>
+    </w:lvl>
+    <w:lvl w:ilvl="1">
+      <w:start w:val="1"/>
+      <w:numFmt w:val="decimal"/>
+      <w:lvlText w:val="%2."/>
+      <w:lvlJc w:val="left"/>
+      <w:pPr>
+        <w:ind w:left="1440" w:hanging="360"/>
+      </w:pPr>
+      <w:rPr>
+        <w:rFonts w:hint="default"/>
+      </w:rPr>
+    </w:lvl>
+    <w:lvl w:ilvl="2">
+      <w:start w:val="1"/>
+      <w:numFmt w:val="bullet"/>
+      <w:lvlText w:val="-"/>
+      <w:lvlJc w:val="left"/>
+      <w:pPr>
+        <w:ind w:left="2160" w:hanging="360"/>
+      </w:pPr>
+      <w:rPr>
+        <w:rFonts w:ascii="IRANYekanWeb" w:eastAsiaTheme="minorHAnsi" w:hAnsi="IRANYekanWeb" w:cs="IRANYekanWeb" w:hint="default"/>
+      </w:rPr>
+    </w:lvl>
+    <w:lvl w:ilvl="3" w:tentative="1">
+      <w:start w:val="1"/>
+      <w:numFmt w:val="bullet"/>
+      <w:lvlText w:val=""/>
+      <w:lvlJc w:val="left"/>
+      <w:pPr>
+        <w:tabs>
+          <w:tab w:val="num" w:pos="2880"/>
+        </w:tabs>
+        <w:ind w:left="2880" w:hanging="360"/>
+      </w:pPr>
+      <w:rPr>
+        <w:rFonts w:ascii="Wingdings" w:hAnsi="Wingdings" w:hint="default"/>
+        <w:sz w:val="20"/>
+      </w:rPr>
+    </w:lvl>
+    <w:lvl w:ilvl="4" w:tentative="1">
+      <w:start w:val="1"/>
+      <w:numFmt w:val="bullet"/>
+      <w:lvlText w:val=""/>
+      <w:lvlJc w:val="left"/>
+      <w:pPr>
+        <w:tabs>
+          <w:tab w:val="num" w:pos="3600"/>
+        </w:tabs>
+        <w:ind w:left="3600" w:hanging="360"/>
+      </w:pPr>
+      <w:rPr>
+        <w:rFonts w:ascii="Wingdings" w:hAnsi="Wingdings" w:hint="default"/>
+        <w:sz w:val="20"/>
+      </w:rPr>
+    </w:lvl>
+    <w:lvl w:ilvl="5" w:tentative="1">
+      <w:start w:val="1"/>
+      <w:numFmt w:val="bullet"/>
+      <w:lvlText w:val=""/>
+      <w:lvlJc w:val="left"/>
+      <w:pPr>
+        <w:tabs>
+          <w:tab w:val="num" w:pos="4320"/>
+        </w:tabs>
+        <w:ind w:left="4320" w:hanging="360"/>
+      </w:pPr>
+      <w:rPr>
+        <w:rFonts w:ascii="Wingdings" w:hAnsi="Wingdings" w:hint="default"/>
+        <w:sz w:val="20"/>
+      </w:rPr>
+    </w:lvl>
+    <w:lvl w:ilvl="6" w:tentative="1">
+      <w:start w:val="1"/>
+      <w:numFmt w:val="bullet"/>
+      <w:lvlText w:val=""/>
+      <w:lvlJc w:val="left"/>
+      <w:pPr>
+        <w:tabs>
+          <w:tab w:val="num" w:pos="5040"/>
+        </w:tabs>
+        <w:ind w:left="5040" w:hanging="360"/>
+      </w:pPr>
+      <w:rPr>
+        <w:rFonts w:ascii="Wingdings" w:hAnsi="Wingdings" w:hint="default"/>
+        <w:sz w:val="20"/>
+      </w:rPr>
+    </w:lvl>
+    <w:lvl w:ilvl="7" w:tentative="1">
+      <w:start w:val="1"/>
+      <w:numFmt w:val="bullet"/>
+      <w:lvlText w:val=""/>
+      <w:lvlJc w:val="left"/>
+      <w:pPr>
+        <w:tabs>
+          <w:tab w:val="num" w:pos="5760"/>
+        </w:tabs>
+        <w:ind w:left="5760" w:hanging="360"/>
+      </w:pPr>
+      <w:rPr>
+        <w:rFonts w:ascii="Wingdings" w:hAnsi="Wingdings" w:hint="default"/>
+        <w:sz w:val="20"/>
+      </w:rPr>
+    </w:lvl>
+    <w:lvl w:ilvl="8" w:tentative="1">
+      <w:start w:val="1"/>
+      <w:numFmt w:val="bullet"/>
+      <w:lvlText w:val=""/>
+      <w:lvlJc w:val="left"/>
+      <w:pPr>
+        <w:tabs>
+          <w:tab w:val="num" w:pos="6480"/>
+        </w:tabs>
+        <w:ind w:left="6480" w:hanging="360"/>
+      </w:pPr>
+      <w:rPr>
+        <w:rFonts w:ascii="Wingdings" w:hAnsi="Wingdings" w:hint="default"/>
+        <w:sz w:val="20"/>
+      </w:rPr>
+    </w:lvl>
+  </w:abstractNum>
+  <w:abstractNum w:abstractNumId="23" w15:restartNumberingAfterBreak="0">
     <w:nsid w:val="608E63AD"/>
     <w:multiLevelType w:val="multilevel"/>
     <w:tmpl w:val="45121990"/>
@@ -28986,7 +30548,7 @@
       </w:pPr>
     </w:lvl>
   </w:abstractNum>
-  <w:abstractNum w:abstractNumId="23" w15:restartNumberingAfterBreak="0">
+  <w:abstractNum w:abstractNumId="24" w15:restartNumberingAfterBreak="0">
     <w:nsid w:val="643E67E5"/>
     <w:multiLevelType w:val="multilevel"/>
     <w:tmpl w:val="FD9CDD0A"/>
@@ -29131,7 +30693,7 @@
       </w:rPr>
     </w:lvl>
   </w:abstractNum>
-  <w:abstractNum w:abstractNumId="24" w15:restartNumberingAfterBreak="0">
+  <w:abstractNum w:abstractNumId="25" w15:restartNumberingAfterBreak="0">
     <w:nsid w:val="68D50665"/>
     <w:multiLevelType w:val="hybridMultilevel"/>
     <w:tmpl w:val="EAAA0F90"/>
@@ -29220,7 +30782,7 @@
       </w:pPr>
     </w:lvl>
   </w:abstractNum>
-  <w:abstractNum w:abstractNumId="25" w15:restartNumberingAfterBreak="0">
+  <w:abstractNum w:abstractNumId="26" w15:restartNumberingAfterBreak="0">
     <w:nsid w:val="6933154A"/>
     <w:multiLevelType w:val="multilevel"/>
     <w:tmpl w:val="0409001F"/>
@@ -29306,7 +30868,7 @@
       </w:pPr>
     </w:lvl>
   </w:abstractNum>
-  <w:abstractNum w:abstractNumId="26" w15:restartNumberingAfterBreak="0">
+  <w:abstractNum w:abstractNumId="27" w15:restartNumberingAfterBreak="0">
     <w:nsid w:val="6B393617"/>
     <w:multiLevelType w:val="multilevel"/>
     <w:tmpl w:val="0409001F"/>
@@ -29392,7 +30954,7 @@
       </w:pPr>
     </w:lvl>
   </w:abstractNum>
-  <w:abstractNum w:abstractNumId="27" w15:restartNumberingAfterBreak="0">
+  <w:abstractNum w:abstractNumId="28" w15:restartNumberingAfterBreak="0">
     <w:nsid w:val="6B671DDD"/>
     <w:multiLevelType w:val="hybridMultilevel"/>
     <w:tmpl w:val="D89214AC"/>
@@ -29505,7 +31067,7 @@
       </w:rPr>
     </w:lvl>
   </w:abstractNum>
-  <w:abstractNum w:abstractNumId="28" w15:restartNumberingAfterBreak="0">
+  <w:abstractNum w:abstractNumId="29" w15:restartNumberingAfterBreak="0">
     <w:nsid w:val="79410CB3"/>
     <w:multiLevelType w:val="multilevel"/>
     <w:tmpl w:val="BC64CFBA"/>
@@ -29647,34 +31209,34 @@
     </w:lvl>
   </w:abstractNum>
   <w:num w:numId="1" w16cid:durableId="1606959523">
-    <w:abstractNumId w:val="28"/>
+    <w:abstractNumId w:val="29"/>
   </w:num>
   <w:num w:numId="2" w16cid:durableId="740564150">
-    <w:abstractNumId w:val="20"/>
+    <w:abstractNumId w:val="21"/>
   </w:num>
   <w:num w:numId="3" w16cid:durableId="71589475">
-    <w:abstractNumId w:val="13"/>
+    <w:abstractNumId w:val="14"/>
   </w:num>
   <w:num w:numId="4" w16cid:durableId="1809517853">
     <w:abstractNumId w:val="5"/>
   </w:num>
   <w:num w:numId="5" w16cid:durableId="1405641451">
-    <w:abstractNumId w:val="8"/>
+    <w:abstractNumId w:val="9"/>
   </w:num>
   <w:num w:numId="6" w16cid:durableId="1304584107">
-    <w:abstractNumId w:val="24"/>
+    <w:abstractNumId w:val="25"/>
   </w:num>
   <w:num w:numId="7" w16cid:durableId="99492911">
-    <w:abstractNumId w:val="27"/>
+    <w:abstractNumId w:val="28"/>
   </w:num>
   <w:num w:numId="8" w16cid:durableId="11230379">
-    <w:abstractNumId w:val="19"/>
+    <w:abstractNumId w:val="20"/>
   </w:num>
   <w:num w:numId="9" w16cid:durableId="1505700928">
-    <w:abstractNumId w:val="11"/>
+    <w:abstractNumId w:val="12"/>
   </w:num>
   <w:num w:numId="10" w16cid:durableId="430466506">
-    <w:abstractNumId w:val="15"/>
+    <w:abstractNumId w:val="16"/>
   </w:num>
   <w:num w:numId="11" w16cid:durableId="1304120191">
     <w:abstractNumId w:val="0"/>
@@ -29686,52 +31248,55 @@
     <w:abstractNumId w:val="1"/>
   </w:num>
   <w:num w:numId="14" w16cid:durableId="431898796">
-    <w:abstractNumId w:val="17"/>
+    <w:abstractNumId w:val="18"/>
   </w:num>
   <w:num w:numId="15" w16cid:durableId="1286425592">
-    <w:abstractNumId w:val="7"/>
+    <w:abstractNumId w:val="8"/>
   </w:num>
   <w:num w:numId="16" w16cid:durableId="70396292">
-    <w:abstractNumId w:val="23"/>
+    <w:abstractNumId w:val="24"/>
   </w:num>
   <w:num w:numId="17" w16cid:durableId="764879658">
-    <w:abstractNumId w:val="14"/>
+    <w:abstractNumId w:val="15"/>
   </w:num>
   <w:num w:numId="18" w16cid:durableId="1982883133">
     <w:abstractNumId w:val="2"/>
   </w:num>
   <w:num w:numId="19" w16cid:durableId="1245259659">
-    <w:abstractNumId w:val="9"/>
+    <w:abstractNumId w:val="10"/>
   </w:num>
   <w:num w:numId="20" w16cid:durableId="2082603363">
-    <w:abstractNumId w:val="26"/>
+    <w:abstractNumId w:val="27"/>
   </w:num>
   <w:num w:numId="21" w16cid:durableId="138157150">
-    <w:abstractNumId w:val="22"/>
+    <w:abstractNumId w:val="23"/>
   </w:num>
   <w:num w:numId="22" w16cid:durableId="453404493">
-    <w:abstractNumId w:val="18"/>
+    <w:abstractNumId w:val="19"/>
   </w:num>
   <w:num w:numId="23" w16cid:durableId="1727142246">
     <w:abstractNumId w:val="4"/>
   </w:num>
   <w:num w:numId="24" w16cid:durableId="158229238">
-    <w:abstractNumId w:val="16"/>
+    <w:abstractNumId w:val="17"/>
   </w:num>
   <w:num w:numId="25" w16cid:durableId="1705059160">
-    <w:abstractNumId w:val="10"/>
+    <w:abstractNumId w:val="11"/>
   </w:num>
   <w:num w:numId="26" w16cid:durableId="1313558483">
-    <w:abstractNumId w:val="6"/>
+    <w:abstractNumId w:val="7"/>
   </w:num>
   <w:num w:numId="27" w16cid:durableId="2129347901">
-    <w:abstractNumId w:val="25"/>
+    <w:abstractNumId w:val="26"/>
   </w:num>
   <w:num w:numId="28" w16cid:durableId="1017074265">
-    <w:abstractNumId w:val="21"/>
+    <w:abstractNumId w:val="22"/>
   </w:num>
   <w:num w:numId="29" w16cid:durableId="1466846324">
-    <w:abstractNumId w:val="12"/>
+    <w:abstractNumId w:val="13"/>
+  </w:num>
+  <w:num w:numId="30" w16cid:durableId="1485078138">
+    <w:abstractNumId w:val="6"/>
   </w:num>
 </w:numbering>
 </file>

</xml_diff>